<commit_message>
Clearer comments on the usage of /author/staffOrganisation /author/staffOriginOrganisation Corrected recipient to be outcomeRecipient and added intermediaryParticipant (which will not be used in the pilot).
</commit_message>
<xml_diff>
--- a/ServiceInteractions/riv/clinicalprocess/requestworkflow/trunk/docs/Tjanstekontrakt eRemiss.docx
+++ b/ServiceInteractions/riv/clinicalprocess/requestworkflow/trunk/docs/Tjanstekontrakt eRemiss.docx
@@ -34,7 +34,6 @@
           <w:lang w:val="sv-SE"/>
         </w:rPr>
       </w:pPr>
-      <w:proofErr w:type="spellStart"/>
       <w:r>
         <w:rPr>
           <w:rFonts w:ascii="Arial" w:hAnsi="Arial"/>
@@ -44,7 +43,6 @@
         </w:rPr>
         <w:t>eRemiss</w:t>
       </w:r>
-      <w:proofErr w:type="spellEnd"/>
       <w:r>
         <w:rPr>
           <w:rFonts w:ascii="Arial" w:hAnsi="Arial"/>
@@ -484,57 +482,29 @@
               <w:pStyle w:val="TableText"/>
             </w:pPr>
             <w:r>
-              <w:t xml:space="preserve">Tydligare kommentarer kring </w:t>
-            </w:r>
-            <w:proofErr w:type="spellStart"/>
-            <w:r>
-              <w:t>staffOrgnaisation</w:t>
-            </w:r>
-            <w:proofErr w:type="spellEnd"/>
-            <w:r>
-              <w:t xml:space="preserve"> samt </w:t>
-            </w:r>
-            <w:proofErr w:type="spellStart"/>
-            <w:r>
-              <w:t>staffOriginOrganistaio.</w:t>
-            </w:r>
-          </w:p>
-          <w:p>
-            <w:pPr>
-              <w:pStyle w:val="TableText"/>
-            </w:pPr>
-            <w:proofErr w:type="spellEnd"/>
-            <w:r>
-              <w:t xml:space="preserve">Rättat namn på elementen </w:t>
-            </w:r>
-            <w:proofErr w:type="spellStart"/>
-            <w:r>
-              <w:t>participant</w:t>
-            </w:r>
-            <w:proofErr w:type="spellEnd"/>
-            <w:r>
-              <w:t xml:space="preserve"> -&gt; </w:t>
-            </w:r>
-            <w:proofErr w:type="spellStart"/>
-            <w:r>
-              <w:t>o</w:t>
+              <w:t>Tydligare kommentarer kring staffOrgnaisati</w:t>
+            </w:r>
+            <w:r>
+              <w:t>on samt staffOriginOrganisation</w:t>
             </w:r>
             <w:bookmarkStart w:id="0" w:name="_GoBack"/>
             <w:bookmarkEnd w:id="0"/>
             <w:r>
-              <w:t>utcomeRecipient</w:t>
-            </w:r>
-            <w:proofErr w:type="spellEnd"/>
-            <w:r>
-              <w:t xml:space="preserve"> samt lagt till kommentarer om </w:t>
-            </w:r>
-            <w:proofErr w:type="spellStart"/>
-            <w:r>
-              <w:t>intermediaryParticipant</w:t>
-            </w:r>
-            <w:proofErr w:type="spellEnd"/>
-            <w:r>
-              <w:t xml:space="preserve"> som inte används i piloten</w:t>
+              <w:t>.</w:t>
+            </w:r>
+          </w:p>
+          <w:p>
+            <w:pPr>
+              <w:pStyle w:val="TableText"/>
+            </w:pPr>
+            <w:r>
+              <w:t xml:space="preserve">Rättat namn på elementen </w:t>
+            </w:r>
+            <w:r>
+              <w:t>recipient</w:t>
+            </w:r>
+            <w:r>
+              <w:t xml:space="preserve"> -&gt; outcomeRecipient samt lagt till kommentarer om intermediaryParticipant som inte används i piloten</w:t>
             </w:r>
           </w:p>
         </w:tc>
@@ -1475,14 +1445,12 @@
                             <w:pPr>
                               <w:pStyle w:val="Footer"/>
                             </w:pPr>
-                            <w:proofErr w:type="spellStart"/>
                             <w:r>
                               <w:rPr>
                                 <w:i/>
                               </w:rPr>
                               <w:t>Projektgrupp</w:t>
                             </w:r>
-                            <w:proofErr w:type="spellEnd"/>
                             <w:r>
                               <w:t>:</w:t>
                             </w:r>
@@ -1509,33 +1477,11 @@
                                 <w:i/>
                               </w:rPr>
                             </w:pPr>
-                            <w:proofErr w:type="spellStart"/>
                             <w:r>
                               <w:rPr>
                                 <w:i/>
                               </w:rPr>
-                              <w:t>Teknisk</w:t>
-                            </w:r>
-                            <w:proofErr w:type="spellEnd"/>
-                            <w:r>
-                              <w:rPr>
-                                <w:i/>
-                              </w:rPr>
-                              <w:t xml:space="preserve"> </w:t>
-                            </w:r>
-                            <w:proofErr w:type="spellStart"/>
-                            <w:r>
-                              <w:rPr>
-                                <w:i/>
-                              </w:rPr>
-                              <w:t>arkitekt</w:t>
-                            </w:r>
-                            <w:proofErr w:type="spellEnd"/>
-                            <w:r>
-                              <w:rPr>
-                                <w:i/>
-                              </w:rPr>
-                              <w:t>:</w:t>
+                              <w:t>Teknisk arkitekt:</w:t>
                             </w:r>
                           </w:p>
                           <w:p>
@@ -1629,14 +1575,12 @@
                       <w:pPr>
                         <w:pStyle w:val="Footer"/>
                       </w:pPr>
-                      <w:proofErr w:type="spellStart"/>
                       <w:r>
                         <w:rPr>
                           <w:i/>
                         </w:rPr>
                         <w:t>Projektgrupp</w:t>
                       </w:r>
-                      <w:proofErr w:type="spellEnd"/>
                       <w:r>
                         <w:t>:</w:t>
                       </w:r>
@@ -1663,33 +1607,11 @@
                           <w:i/>
                         </w:rPr>
                       </w:pPr>
-                      <w:proofErr w:type="spellStart"/>
                       <w:r>
                         <w:rPr>
                           <w:i/>
                         </w:rPr>
-                        <w:t>Teknisk</w:t>
-                      </w:r>
-                      <w:proofErr w:type="spellEnd"/>
-                      <w:r>
-                        <w:rPr>
-                          <w:i/>
-                        </w:rPr>
-                        <w:t xml:space="preserve"> </w:t>
-                      </w:r>
-                      <w:proofErr w:type="spellStart"/>
-                      <w:r>
-                        <w:rPr>
-                          <w:i/>
-                        </w:rPr>
-                        <w:t>arkitekt</w:t>
-                      </w:r>
-                      <w:proofErr w:type="spellEnd"/>
-                      <w:r>
-                        <w:rPr>
-                          <w:i/>
-                        </w:rPr>
-                        <w:t>:</w:t>
+                        <w:t>Teknisk arkitekt:</w:t>
                       </w:r>
                     </w:p>
                     <w:p>
@@ -1982,11 +1904,9 @@
               <w:pStyle w:val="BodyText"/>
               <w:ind w:left="0"/>
             </w:pPr>
-            <w:proofErr w:type="spellStart"/>
             <w:r>
               <w:t>Mult</w:t>
             </w:r>
-            <w:proofErr w:type="spellEnd"/>
           </w:p>
         </w:tc>
         <w:tc>
@@ -2034,42 +1954,12 @@
                 <w:b w:val="0"/>
               </w:rPr>
             </w:pPr>
-            <w:proofErr w:type="spellStart"/>
             <w:r>
               <w:rPr>
                 <w:b w:val="0"/>
               </w:rPr>
-              <w:t>Registered</w:t>
-            </w:r>
-            <w:proofErr w:type="spellEnd"/>
-            <w:r>
-              <w:rPr>
-                <w:b w:val="0"/>
-              </w:rPr>
-              <w:t xml:space="preserve"> </w:t>
-            </w:r>
-            <w:proofErr w:type="spellStart"/>
-            <w:r>
-              <w:rPr>
-                <w:b w:val="0"/>
-              </w:rPr>
-              <w:t>ResidentIdent</w:t>
-            </w:r>
-            <w:proofErr w:type="spellEnd"/>
-            <w:r>
-              <w:rPr>
-                <w:b w:val="0"/>
-              </w:rPr>
-              <w:t xml:space="preserve"> </w:t>
-            </w:r>
-            <w:proofErr w:type="spellStart"/>
-            <w:r>
-              <w:rPr>
-                <w:b w:val="0"/>
-              </w:rPr>
-              <w:t>Identification</w:t>
-            </w:r>
-            <w:proofErr w:type="spellEnd"/>
+              <w:t>Registered ResidentIdent Identification</w:t>
+            </w:r>
           </w:p>
         </w:tc>
         <w:tc>
@@ -2131,21 +2021,7 @@
               <w:rPr>
                 <w:b w:val="0"/>
               </w:rPr>
-              <w:t>1</w:t>
-            </w:r>
-            <w:proofErr w:type="gramStart"/>
-            <w:r>
-              <w:rPr>
-                <w:b w:val="0"/>
-              </w:rPr>
-              <w:t>..</w:t>
-            </w:r>
-            <w:proofErr w:type="gramEnd"/>
-            <w:r>
-              <w:rPr>
-                <w:b w:val="0"/>
-              </w:rPr>
-              <w:t>1</w:t>
+              <w:t>1..1</w:t>
             </w:r>
           </w:p>
         </w:tc>
@@ -2181,16 +2057,8 @@
               <w:rPr>
                 <w:b w:val="0"/>
               </w:rPr>
-              <w:t xml:space="preserve">Del av instansens </w:t>
-            </w:r>
-            <w:proofErr w:type="spellStart"/>
-            <w:r>
-              <w:rPr>
-                <w:b w:val="0"/>
-              </w:rPr>
-              <w:t>unikhet</w:t>
-            </w:r>
-            <w:proofErr w:type="spellEnd"/>
+              <w:t>Del av instansens unikhet</w:t>
+            </w:r>
           </w:p>
         </w:tc>
       </w:tr>
@@ -2212,16 +2080,8 @@
               <w:rPr>
                 <w:b w:val="0"/>
               </w:rPr>
-              <w:t xml:space="preserve">Service </w:t>
-            </w:r>
-            <w:proofErr w:type="spellStart"/>
-            <w:r>
-              <w:rPr>
-                <w:b w:val="0"/>
-              </w:rPr>
-              <w:t>domain</w:t>
-            </w:r>
-            <w:proofErr w:type="spellEnd"/>
+              <w:t>Service domain</w:t>
+            </w:r>
           </w:p>
         </w:tc>
         <w:tc>
@@ -2295,21 +2155,7 @@
               <w:rPr>
                 <w:b w:val="0"/>
               </w:rPr>
-              <w:t>1</w:t>
-            </w:r>
-            <w:proofErr w:type="gramStart"/>
-            <w:r>
-              <w:rPr>
-                <w:b w:val="0"/>
-              </w:rPr>
-              <w:t>..</w:t>
-            </w:r>
-            <w:proofErr w:type="gramEnd"/>
-            <w:r>
-              <w:rPr>
-                <w:b w:val="0"/>
-              </w:rPr>
-              <w:t>1</w:t>
+              <w:t>1..1</w:t>
             </w:r>
           </w:p>
         </w:tc>
@@ -2330,29 +2176,7 @@
               <w:rPr>
                 <w:b w:val="0"/>
               </w:rPr>
-              <w:t>”</w:t>
-            </w:r>
-            <w:proofErr w:type="spellStart"/>
-            <w:proofErr w:type="gramStart"/>
-            <w:r>
-              <w:rPr>
-                <w:b w:val="0"/>
-              </w:rPr>
-              <w:t>riv:clinicalprocess</w:t>
-            </w:r>
-            <w:proofErr w:type="gramEnd"/>
-            <w:r>
-              <w:rPr>
-                <w:b w:val="0"/>
-              </w:rPr>
-              <w:t>:requestworkflow</w:t>
-            </w:r>
-            <w:proofErr w:type="spellEnd"/>
-            <w:r>
-              <w:rPr>
-                <w:b w:val="0"/>
-              </w:rPr>
-              <w:t>”</w:t>
+              <w:t>”riv:clinicalprocess:requestworkflow”</w:t>
             </w:r>
           </w:p>
         </w:tc>
@@ -2373,16 +2197,8 @@
               <w:rPr>
                 <w:b w:val="0"/>
               </w:rPr>
-              <w:t xml:space="preserve">Del av instansens </w:t>
-            </w:r>
-            <w:proofErr w:type="spellStart"/>
-            <w:r>
-              <w:rPr>
-                <w:b w:val="0"/>
-              </w:rPr>
-              <w:t>unikhet</w:t>
-            </w:r>
-            <w:proofErr w:type="spellEnd"/>
+              <w:t>Del av instansens unikhet</w:t>
+            </w:r>
           </w:p>
         </w:tc>
       </w:tr>
@@ -2400,19 +2216,11 @@
                 <w:b w:val="0"/>
               </w:rPr>
             </w:pPr>
-            <w:proofErr w:type="spellStart"/>
             <w:r>
               <w:rPr>
                 <w:b w:val="0"/>
               </w:rPr>
-              <w:t>Categori-zation</w:t>
-            </w:r>
-            <w:proofErr w:type="spellEnd"/>
-            <w:r>
-              <w:rPr>
-                <w:b w:val="0"/>
-              </w:rPr>
-              <w:t>*</w:t>
+              <w:t>Categori-zation*</w:t>
             </w:r>
           </w:p>
         </w:tc>
@@ -2433,21 +2241,7 @@
               <w:rPr>
                 <w:b w:val="0"/>
               </w:rPr>
-              <w:t xml:space="preserve">Kategorisering enligt </w:t>
-            </w:r>
-            <w:proofErr w:type="spellStart"/>
-            <w:r>
-              <w:rPr>
-                <w:b w:val="0"/>
-              </w:rPr>
-              <w:t>kodverk</w:t>
-            </w:r>
-            <w:proofErr w:type="spellEnd"/>
-            <w:r>
-              <w:rPr>
-                <w:b w:val="0"/>
-              </w:rPr>
-              <w:t xml:space="preserve"> som är specifikt för tjänstedomänen </w:t>
+              <w:t xml:space="preserve">Kategorisering enligt kodverk som är specifikt för tjänstedomänen </w:t>
             </w:r>
           </w:p>
         </w:tc>
@@ -2490,21 +2284,7 @@
               <w:rPr>
                 <w:b w:val="0"/>
               </w:rPr>
-              <w:t>1</w:t>
-            </w:r>
-            <w:proofErr w:type="gramStart"/>
-            <w:r>
-              <w:rPr>
-                <w:b w:val="0"/>
-              </w:rPr>
-              <w:t>..</w:t>
-            </w:r>
-            <w:proofErr w:type="gramEnd"/>
-            <w:r>
-              <w:rPr>
-                <w:b w:val="0"/>
-              </w:rPr>
-              <w:t>1</w:t>
+              <w:t>1..1</w:t>
             </w:r>
           </w:p>
         </w:tc>
@@ -2521,19 +2301,11 @@
                 <w:b w:val="0"/>
               </w:rPr>
             </w:pPr>
-            <w:proofErr w:type="spellStart"/>
             <w:r>
               <w:rPr>
                 <w:b w:val="0"/>
               </w:rPr>
-              <w:t>Remisstyp</w:t>
-            </w:r>
-            <w:proofErr w:type="spellEnd"/>
-            <w:r>
-              <w:rPr>
-                <w:b w:val="0"/>
-              </w:rPr>
-              <w:t xml:space="preserve"> enligt aktuellt regelverk</w:t>
+              <w:t>Remisstyp enligt aktuellt regelverk</w:t>
             </w:r>
           </w:p>
         </w:tc>
@@ -2554,16 +2326,8 @@
               <w:rPr>
                 <w:b w:val="0"/>
               </w:rPr>
-              <w:t xml:space="preserve">Del av instansens </w:t>
-            </w:r>
-            <w:proofErr w:type="spellStart"/>
-            <w:r>
-              <w:rPr>
-                <w:b w:val="0"/>
-              </w:rPr>
-              <w:t>unikhet</w:t>
-            </w:r>
-            <w:proofErr w:type="spellEnd"/>
+              <w:t>Del av instansens unikhet</w:t>
+            </w:r>
           </w:p>
         </w:tc>
       </w:tr>
@@ -2581,33 +2345,11 @@
                 <w:b w:val="0"/>
               </w:rPr>
             </w:pPr>
-            <w:proofErr w:type="spellStart"/>
             <w:r>
               <w:rPr>
                 <w:b w:val="0"/>
               </w:rPr>
-              <w:t>Logical</w:t>
-            </w:r>
-            <w:proofErr w:type="spellEnd"/>
-            <w:r>
-              <w:rPr>
-                <w:b w:val="0"/>
-              </w:rPr>
-              <w:t xml:space="preserve"> </w:t>
-            </w:r>
-            <w:proofErr w:type="spellStart"/>
-            <w:r>
-              <w:rPr>
-                <w:b w:val="0"/>
-              </w:rPr>
-              <w:t>address</w:t>
-            </w:r>
-            <w:proofErr w:type="spellEnd"/>
-            <w:r>
-              <w:rPr>
-                <w:b w:val="0"/>
-              </w:rPr>
-              <w:t>*</w:t>
+              <w:t>Logical address*</w:t>
             </w:r>
           </w:p>
         </w:tc>
@@ -2678,21 +2420,7 @@
               <w:rPr>
                 <w:b w:val="0"/>
               </w:rPr>
-              <w:t>1</w:t>
-            </w:r>
-            <w:proofErr w:type="gramStart"/>
-            <w:r>
-              <w:rPr>
-                <w:b w:val="0"/>
-              </w:rPr>
-              <w:t>..</w:t>
-            </w:r>
-            <w:proofErr w:type="gramEnd"/>
-            <w:r>
-              <w:rPr>
-                <w:b w:val="0"/>
-              </w:rPr>
-              <w:t>1</w:t>
+              <w:t>1..1</w:t>
             </w:r>
           </w:p>
         </w:tc>
@@ -2713,35 +2441,7 @@
               <w:rPr>
                 <w:b w:val="0"/>
               </w:rPr>
-              <w:t xml:space="preserve">&lt;Landstingets </w:t>
-            </w:r>
-            <w:proofErr w:type="spellStart"/>
-            <w:r>
-              <w:rPr>
-                <w:b w:val="0"/>
-              </w:rPr>
-              <w:t>hsaid</w:t>
-            </w:r>
-            <w:proofErr w:type="spellEnd"/>
-            <w:r>
-              <w:rPr>
-                <w:b w:val="0"/>
-              </w:rPr>
-              <w:t xml:space="preserve">&gt;#&lt;Vårdgivarens HSA-id&gt;#&lt;vårdenhetens </w:t>
-            </w:r>
-            <w:proofErr w:type="spellStart"/>
-            <w:r>
-              <w:rPr>
-                <w:b w:val="0"/>
-              </w:rPr>
-              <w:t>hsaid</w:t>
-            </w:r>
-            <w:proofErr w:type="spellEnd"/>
-            <w:r>
-              <w:rPr>
-                <w:b w:val="0"/>
-              </w:rPr>
-              <w:t>&gt;</w:t>
+              <w:t>&lt;Landstingets hsaid&gt;#&lt;Vårdgivarens HSA-id&gt;#&lt;vårdenhetens hsaid&gt;</w:t>
             </w:r>
           </w:p>
         </w:tc>
@@ -2762,16 +2462,8 @@
               <w:rPr>
                 <w:b w:val="0"/>
               </w:rPr>
-              <w:t xml:space="preserve">Del av instansens </w:t>
-            </w:r>
-            <w:proofErr w:type="spellStart"/>
-            <w:r>
-              <w:rPr>
-                <w:b w:val="0"/>
-              </w:rPr>
-              <w:t>unikhet</w:t>
-            </w:r>
-            <w:proofErr w:type="spellEnd"/>
+              <w:t>Del av instansens unikhet</w:t>
+            </w:r>
           </w:p>
         </w:tc>
       </w:tr>
@@ -2793,49 +2485,7 @@
               <w:rPr>
                 <w:b w:val="0"/>
               </w:rPr>
-              <w:t xml:space="preserve">Business </w:t>
-            </w:r>
-            <w:proofErr w:type="spellStart"/>
-            <w:r>
-              <w:rPr>
-                <w:b w:val="0"/>
-              </w:rPr>
-              <w:t>object</w:t>
-            </w:r>
-            <w:proofErr w:type="spellEnd"/>
-            <w:r>
-              <w:rPr>
-                <w:b w:val="0"/>
-              </w:rPr>
-              <w:t xml:space="preserve"> </w:t>
-            </w:r>
-            <w:proofErr w:type="spellStart"/>
-            <w:r>
-              <w:rPr>
-                <w:b w:val="0"/>
-              </w:rPr>
-              <w:t>Instance</w:t>
-            </w:r>
-            <w:proofErr w:type="spellEnd"/>
-            <w:r>
-              <w:rPr>
-                <w:b w:val="0"/>
-              </w:rPr>
-              <w:t xml:space="preserve"> </w:t>
-            </w:r>
-            <w:proofErr w:type="spellStart"/>
-            <w:r>
-              <w:rPr>
-                <w:b w:val="0"/>
-              </w:rPr>
-              <w:t>Identifier</w:t>
-            </w:r>
-            <w:proofErr w:type="spellEnd"/>
-            <w:r>
-              <w:rPr>
-                <w:b w:val="0"/>
-              </w:rPr>
-              <w:t>*</w:t>
+              <w:t>Business object Instance Identifier*</w:t>
             </w:r>
           </w:p>
         </w:tc>
@@ -2898,21 +2548,7 @@
               <w:rPr>
                 <w:b w:val="0"/>
               </w:rPr>
-              <w:t>1</w:t>
-            </w:r>
-            <w:proofErr w:type="gramStart"/>
-            <w:r>
-              <w:rPr>
-                <w:b w:val="0"/>
-              </w:rPr>
-              <w:t>..</w:t>
-            </w:r>
-            <w:proofErr w:type="gramEnd"/>
-            <w:r>
-              <w:rPr>
-                <w:b w:val="0"/>
-              </w:rPr>
-              <w:t>1</w:t>
+              <w:t>1..1</w:t>
             </w:r>
           </w:p>
         </w:tc>
@@ -2929,19 +2565,11 @@
                 <w:b w:val="0"/>
               </w:rPr>
             </w:pPr>
-            <w:proofErr w:type="spellStart"/>
             <w:r>
               <w:rPr>
                 <w:b w:val="0"/>
               </w:rPr>
-              <w:t>eRemis</w:t>
-            </w:r>
-            <w:proofErr w:type="spellEnd"/>
-            <w:r>
-              <w:rPr>
-                <w:b w:val="0"/>
-              </w:rPr>
-              <w:t>-id</w:t>
+              <w:t>eRemis-id</w:t>
             </w:r>
           </w:p>
         </w:tc>
@@ -2962,16 +2590,8 @@
               <w:rPr>
                 <w:b w:val="0"/>
               </w:rPr>
-              <w:t xml:space="preserve">Del av instansens </w:t>
-            </w:r>
-            <w:proofErr w:type="spellStart"/>
-            <w:r>
-              <w:rPr>
-                <w:b w:val="0"/>
-              </w:rPr>
-              <w:t>unikhet</w:t>
-            </w:r>
-            <w:proofErr w:type="spellEnd"/>
+              <w:t>Del av instansens unikhet</w:t>
+            </w:r>
           </w:p>
         </w:tc>
       </w:tr>
@@ -2993,21 +2613,7 @@
               <w:rPr>
                 <w:b w:val="0"/>
               </w:rPr>
-              <w:t xml:space="preserve">Clinical process </w:t>
-            </w:r>
-            <w:proofErr w:type="spellStart"/>
-            <w:r>
-              <w:rPr>
-                <w:b w:val="0"/>
-              </w:rPr>
-              <w:t>interest</w:t>
-            </w:r>
-            <w:proofErr w:type="spellEnd"/>
-            <w:r>
-              <w:rPr>
-                <w:b w:val="0"/>
-              </w:rPr>
-              <w:t xml:space="preserve"> id</w:t>
+              <w:t>Clinical process interest id</w:t>
             </w:r>
           </w:p>
         </w:tc>
@@ -3070,21 +2676,7 @@
               <w:rPr>
                 <w:b w:val="0"/>
               </w:rPr>
-              <w:t>0</w:t>
-            </w:r>
-            <w:proofErr w:type="gramStart"/>
-            <w:r>
-              <w:rPr>
-                <w:b w:val="0"/>
-              </w:rPr>
-              <w:t>..</w:t>
-            </w:r>
-            <w:proofErr w:type="gramEnd"/>
-            <w:r>
-              <w:rPr>
-                <w:b w:val="0"/>
-              </w:rPr>
-              <w:t>1</w:t>
+              <w:t>0..1</w:t>
             </w:r>
           </w:p>
         </w:tc>
@@ -3105,21 +2697,7 @@
               <w:rPr>
                 <w:b w:val="0"/>
               </w:rPr>
-              <w:t xml:space="preserve">Ännu </w:t>
-            </w:r>
-            <w:proofErr w:type="gramStart"/>
-            <w:r>
-              <w:rPr>
-                <w:b w:val="0"/>
-              </w:rPr>
-              <w:t>ej</w:t>
-            </w:r>
-            <w:proofErr w:type="gramEnd"/>
-            <w:r>
-              <w:rPr>
-                <w:b w:val="0"/>
-              </w:rPr>
-              <w:t xml:space="preserve"> tillämpat i tjänstedomänen</w:t>
+              <w:t>Ännu ej tillämpat i tjänstedomänen</w:t>
             </w:r>
           </w:p>
         </w:tc>
@@ -3154,21 +2732,7 @@
               <w:rPr>
                 <w:b w:val="0"/>
               </w:rPr>
-              <w:t xml:space="preserve">Most Recent </w:t>
-            </w:r>
-            <w:proofErr w:type="spellStart"/>
-            <w:r>
-              <w:rPr>
-                <w:b w:val="0"/>
-              </w:rPr>
-              <w:t>Content</w:t>
-            </w:r>
-            <w:proofErr w:type="spellEnd"/>
-            <w:r>
-              <w:rPr>
-                <w:b w:val="0"/>
-              </w:rPr>
-              <w:t>*</w:t>
+              <w:t>Most Recent Content*</w:t>
             </w:r>
           </w:p>
         </w:tc>
@@ -3196,16 +2760,8 @@
                 <w:b w:val="0"/>
               </w:rPr>
               <w:lastRenderedPageBreak/>
-              <w:t xml:space="preserve">förekomsten i källan som indexeras av </w:t>
-            </w:r>
-            <w:proofErr w:type="gramStart"/>
-            <w:r>
-              <w:rPr>
-                <w:b w:val="0"/>
-              </w:rPr>
-              <w:t>denna  indexpost</w:t>
-            </w:r>
-            <w:proofErr w:type="gramEnd"/>
+              <w:t>förekomsten i källan som indexeras av denna  indexpost</w:t>
+            </w:r>
           </w:p>
         </w:tc>
         <w:tc>
@@ -3247,21 +2803,7 @@
               <w:rPr>
                 <w:b w:val="0"/>
               </w:rPr>
-              <w:t>0</w:t>
-            </w:r>
-            <w:proofErr w:type="gramStart"/>
-            <w:r>
-              <w:rPr>
-                <w:b w:val="0"/>
-              </w:rPr>
-              <w:t>..</w:t>
-            </w:r>
-            <w:proofErr w:type="gramEnd"/>
-            <w:r>
-              <w:rPr>
-                <w:b w:val="0"/>
-              </w:rPr>
-              <w:t>1</w:t>
+              <w:t>0..1</w:t>
             </w:r>
           </w:p>
         </w:tc>
@@ -3314,34 +2856,12 @@
                 <w:b w:val="0"/>
               </w:rPr>
             </w:pPr>
-            <w:proofErr w:type="spellStart"/>
             <w:r>
               <w:rPr>
                 <w:b w:val="0"/>
               </w:rPr>
               <w:lastRenderedPageBreak/>
-              <w:t>Multiplicitet</w:t>
-            </w:r>
-            <w:proofErr w:type="spellEnd"/>
-            <w:r>
-              <w:rPr>
-                <w:b w:val="0"/>
-              </w:rPr>
-              <w:t xml:space="preserve"> regler är 1</w:t>
-            </w:r>
-            <w:proofErr w:type="gramStart"/>
-            <w:r>
-              <w:rPr>
-                <w:b w:val="0"/>
-              </w:rPr>
-              <w:t>..</w:t>
-            </w:r>
-            <w:proofErr w:type="gramEnd"/>
-            <w:r>
-              <w:rPr>
-                <w:b w:val="0"/>
-              </w:rPr>
-              <w:t>1</w:t>
+              <w:t>Multiplicitet regler är 1..1</w:t>
             </w:r>
           </w:p>
         </w:tc>
@@ -3360,7 +2880,6 @@
                 <w:b w:val="0"/>
               </w:rPr>
             </w:pPr>
-            <w:proofErr w:type="spellStart"/>
             <w:r>
               <w:rPr>
                 <w:b w:val="0"/>
@@ -3368,7 +2887,6 @@
               <w:lastRenderedPageBreak/>
               <w:t>CreationTime</w:t>
             </w:r>
-            <w:proofErr w:type="spellEnd"/>
           </w:p>
         </w:tc>
         <w:tc>
@@ -3430,21 +2948,7 @@
               <w:rPr>
                 <w:b w:val="0"/>
               </w:rPr>
-              <w:t>1</w:t>
-            </w:r>
-            <w:proofErr w:type="gramStart"/>
-            <w:r>
-              <w:rPr>
-                <w:b w:val="0"/>
-              </w:rPr>
-              <w:t>..</w:t>
-            </w:r>
-            <w:proofErr w:type="gramEnd"/>
-            <w:r>
-              <w:rPr>
-                <w:b w:val="0"/>
-              </w:rPr>
-              <w:t>1</w:t>
+              <w:t>1..1</w:t>
             </w:r>
           </w:p>
         </w:tc>
@@ -3498,28 +3002,12 @@
                 <w:b w:val="0"/>
               </w:rPr>
             </w:pPr>
-            <w:proofErr w:type="spellStart"/>
             <w:r>
               <w:rPr>
                 <w:b w:val="0"/>
               </w:rPr>
-              <w:t>Update</w:t>
-            </w:r>
-            <w:proofErr w:type="spellEnd"/>
-            <w:r>
-              <w:rPr>
-                <w:b w:val="0"/>
-              </w:rPr>
-              <w:t xml:space="preserve"> </w:t>
-            </w:r>
-            <w:proofErr w:type="spellStart"/>
-            <w:r>
-              <w:rPr>
-                <w:b w:val="0"/>
-              </w:rPr>
-              <w:t>Time</w:t>
-            </w:r>
-            <w:proofErr w:type="spellEnd"/>
+              <w:t>Update Time</w:t>
+            </w:r>
           </w:p>
         </w:tc>
         <w:tc>
@@ -3581,21 +3069,7 @@
               <w:rPr>
                 <w:b w:val="0"/>
               </w:rPr>
-              <w:t>0</w:t>
-            </w:r>
-            <w:proofErr w:type="gramStart"/>
-            <w:r>
-              <w:rPr>
-                <w:b w:val="0"/>
-              </w:rPr>
-              <w:t>..</w:t>
-            </w:r>
-            <w:proofErr w:type="gramEnd"/>
-            <w:r>
-              <w:rPr>
-                <w:b w:val="0"/>
-              </w:rPr>
-              <w:t>1</w:t>
+              <w:t>0..1</w:t>
             </w:r>
           </w:p>
         </w:tc>
@@ -3630,21 +3104,7 @@
               <w:rPr>
                 <w:b w:val="0"/>
               </w:rPr>
-              <w:t xml:space="preserve">Uppdatering innebär ny post som matchar samtliga attribut som är del av en instans </w:t>
-            </w:r>
-            <w:proofErr w:type="spellStart"/>
-            <w:r>
-              <w:rPr>
-                <w:b w:val="0"/>
-              </w:rPr>
-              <w:t>unikitet</w:t>
-            </w:r>
-            <w:proofErr w:type="spellEnd"/>
-            <w:r>
-              <w:rPr>
-                <w:b w:val="0"/>
-              </w:rPr>
-              <w:t>.</w:t>
+              <w:t>Uppdatering innebär ny post som matchar samtliga attribut som är del av en instans unikitet.</w:t>
             </w:r>
           </w:p>
         </w:tc>
@@ -3694,16 +3154,8 @@
               <w:rPr>
                 <w:b w:val="0"/>
               </w:rPr>
-              <w:t xml:space="preserve"> via </w:t>
-            </w:r>
-            <w:proofErr w:type="spellStart"/>
-            <w:r>
-              <w:rPr>
-                <w:b w:val="0"/>
-              </w:rPr>
-              <w:t>Update</w:t>
-            </w:r>
-            <w:proofErr w:type="spellEnd"/>
+              <w:t xml:space="preserve"> via Update</w:t>
+            </w:r>
           </w:p>
         </w:tc>
         <w:tc>
@@ -3744,21 +3196,7 @@
               <w:rPr>
                 <w:b w:val="0"/>
               </w:rPr>
-              <w:t>1</w:t>
-            </w:r>
-            <w:proofErr w:type="gramStart"/>
-            <w:r>
-              <w:rPr>
-                <w:b w:val="0"/>
-              </w:rPr>
-              <w:t>..</w:t>
-            </w:r>
-            <w:proofErr w:type="gramEnd"/>
-            <w:r>
-              <w:rPr>
-                <w:b w:val="0"/>
-              </w:rPr>
-              <w:t>1</w:t>
+              <w:t>1..1</w:t>
             </w:r>
           </w:p>
         </w:tc>
@@ -3809,14 +3247,12 @@
                 <w:b w:val="0"/>
               </w:rPr>
             </w:pPr>
-            <w:proofErr w:type="spellStart"/>
             <w:r>
               <w:rPr>
                 <w:b w:val="0"/>
               </w:rPr>
               <w:t>Owner</w:t>
             </w:r>
-            <w:proofErr w:type="spellEnd"/>
           </w:p>
         </w:tc>
         <w:tc>
@@ -3848,36 +3284,14 @@
               <w:rPr>
                 <w:b w:val="0"/>
               </w:rPr>
-              <w:t>”</w:t>
-            </w:r>
-            <w:proofErr w:type="spellStart"/>
+              <w:t xml:space="preserve">”update” </w:t>
+            </w:r>
             <w:r>
               <w:rPr>
                 <w:b w:val="0"/>
               </w:rPr>
-              <w:t>update</w:t>
-            </w:r>
-            <w:proofErr w:type="spellEnd"/>
-            <w:r>
-              <w:rPr>
-                <w:b w:val="0"/>
-              </w:rPr>
-              <w:t xml:space="preserve">” </w:t>
-            </w:r>
-            <w:r>
-              <w:rPr>
-                <w:b w:val="0"/>
-              </w:rPr>
-              <w:t xml:space="preserve">som orsakade </w:t>
-            </w:r>
-            <w:proofErr w:type="gramStart"/>
-            <w:r>
-              <w:rPr>
-                <w:b w:val="0"/>
-              </w:rPr>
-              <w:t>notifieringen</w:t>
-            </w:r>
-            <w:proofErr w:type="gramEnd"/>
+              <w:t>som orsakade notifieringen</w:t>
+            </w:r>
           </w:p>
         </w:tc>
         <w:tc>
@@ -3897,21 +3311,7 @@
               <w:rPr>
                 <w:b w:val="0"/>
               </w:rPr>
-              <w:t xml:space="preserve">Organisationsnummer (HSA-id) för organisationen. Organisationen är en myndighet eller </w:t>
-            </w:r>
-            <w:proofErr w:type="spellStart"/>
-            <w:r>
-              <w:rPr>
-                <w:b w:val="0"/>
-              </w:rPr>
-              <w:t>Inera</w:t>
-            </w:r>
-            <w:proofErr w:type="spellEnd"/>
-            <w:r>
-              <w:rPr>
-                <w:b w:val="0"/>
-              </w:rPr>
-              <w:t xml:space="preserve"> om uppdateringen togs emot direkt av nationellt index.</w:t>
+              <w:t>Organisationsnummer (HSA-id) för organisationen. Organisationen är en myndighet eller Inera om uppdateringen togs emot direkt av nationellt index.</w:t>
             </w:r>
           </w:p>
         </w:tc>
@@ -3932,21 +3332,7 @@
               <w:rPr>
                 <w:b w:val="0"/>
               </w:rPr>
-              <w:t>1</w:t>
-            </w:r>
-            <w:proofErr w:type="gramStart"/>
-            <w:r>
-              <w:rPr>
-                <w:b w:val="0"/>
-              </w:rPr>
-              <w:t>..</w:t>
-            </w:r>
-            <w:proofErr w:type="gramEnd"/>
-            <w:r>
-              <w:rPr>
-                <w:b w:val="0"/>
-              </w:rPr>
-              <w:t>1</w:t>
+              <w:t>1..1</w:t>
             </w:r>
           </w:p>
         </w:tc>
@@ -3967,21 +3353,7 @@
               <w:rPr>
                 <w:b w:val="0"/>
               </w:rPr>
-              <w:t xml:space="preserve">Syftet är att skapa förutsättningar för att undvika rundgång mellan </w:t>
-            </w:r>
-            <w:proofErr w:type="gramStart"/>
-            <w:r>
-              <w:rPr>
-                <w:b w:val="0"/>
-              </w:rPr>
-              <w:t>notifierande</w:t>
-            </w:r>
-            <w:proofErr w:type="gramEnd"/>
-            <w:r>
-              <w:rPr>
-                <w:b w:val="0"/>
-              </w:rPr>
-              <w:t xml:space="preserve"> parter.</w:t>
+              <w:t>Syftet är att skapa förutsättningar för att undvika rundgång mellan notifierande parter.</w:t>
             </w:r>
           </w:p>
         </w:tc>
@@ -4199,13 +3571,11 @@
         <w:pStyle w:val="Heading1"/>
       </w:pPr>
       <w:bookmarkStart w:id="13" w:name="_Toc197583299"/>
-      <w:proofErr w:type="spellStart"/>
       <w:r>
         <w:lastRenderedPageBreak/>
         <w:t>ProcessRequest</w:t>
       </w:r>
       <w:bookmarkEnd w:id="13"/>
-      <w:proofErr w:type="spellEnd"/>
     </w:p>
     <w:p>
       <w:pPr>
@@ -9345,7 +8715,6 @@
                 <w:szCs w:val="20"/>
               </w:rPr>
             </w:pPr>
-            <w:proofErr w:type="gramStart"/>
             <w:r>
               <w:rPr>
                 <w:rFonts w:eastAsia="Times New Roman"/>
@@ -9353,49 +8722,8 @@
                 <w:color w:val="auto"/>
                 <w:szCs w:val="20"/>
               </w:rPr>
-              <w:t xml:space="preserve">unikt </w:t>
-            </w:r>
-            <w:proofErr w:type="spellStart"/>
-            <w:r>
-              <w:rPr>
-                <w:rFonts w:eastAsia="Times New Roman"/>
-                <w:noProof w:val="0"/>
-                <w:color w:val="auto"/>
-                <w:szCs w:val="20"/>
-              </w:rPr>
-              <w:t>frågeställningsid</w:t>
-            </w:r>
-            <w:proofErr w:type="spellEnd"/>
-            <w:r>
-              <w:rPr>
-                <w:rFonts w:eastAsia="Times New Roman"/>
-                <w:noProof w:val="0"/>
-                <w:color w:val="auto"/>
-                <w:szCs w:val="20"/>
-              </w:rPr>
-              <w:t>.</w:t>
-            </w:r>
-            <w:proofErr w:type="gramEnd"/>
-            <w:r>
-              <w:rPr>
-                <w:rFonts w:eastAsia="Times New Roman"/>
-                <w:noProof w:val="0"/>
-                <w:color w:val="auto"/>
-                <w:szCs w:val="20"/>
-              </w:rPr>
-              <w:t xml:space="preserve"> </w:t>
-            </w:r>
-            <w:proofErr w:type="spellStart"/>
-            <w:r>
-              <w:rPr>
-                <w:rFonts w:eastAsia="Times New Roman"/>
-                <w:noProof w:val="0"/>
-                <w:color w:val="auto"/>
-                <w:szCs w:val="20"/>
-              </w:rPr>
-              <w:t>eRemiss-id#löpnummer</w:t>
-            </w:r>
-            <w:proofErr w:type="spellEnd"/>
+              <w:t>unikt frågeställningsid. eRemiss-id#löpnummer</w:t>
+            </w:r>
           </w:p>
           <w:p/>
         </w:tc>
@@ -10111,13 +9439,11 @@
       <w:bookmarkEnd w:id="20"/>
       <w:bookmarkEnd w:id="21"/>
       <w:bookmarkEnd w:id="22"/>
-      <w:proofErr w:type="spellStart"/>
       <w:r>
         <w:lastRenderedPageBreak/>
         <w:t>ProcessRequestOutcome</w:t>
       </w:r>
       <w:bookmarkEnd w:id="23"/>
-      <w:proofErr w:type="spellEnd"/>
     </w:p>
     <w:p>
       <w:pPr>
@@ -13174,7 +12500,6 @@
         <w:pStyle w:val="Heading1"/>
       </w:pPr>
       <w:bookmarkStart w:id="24" w:name="_Toc197583301"/>
-      <w:proofErr w:type="spellStart"/>
       <w:r>
         <w:lastRenderedPageBreak/>
         <w:t>ProcessReques</w:t>
@@ -13183,7 +12508,6 @@
         <w:t>tReceivedConfirmation</w:t>
       </w:r>
       <w:bookmarkEnd w:id="24"/>
-      <w:proofErr w:type="spellEnd"/>
     </w:p>
     <w:p>
       <w:pPr>
@@ -13784,7 +13108,6 @@
         <w:pStyle w:val="Heading1"/>
       </w:pPr>
       <w:bookmarkStart w:id="25" w:name="_Toc197583302"/>
-      <w:proofErr w:type="spellStart"/>
       <w:r>
         <w:lastRenderedPageBreak/>
         <w:t>Process</w:t>
@@ -13793,7 +13116,6 @@
         <w:t>RequestForRedirection</w:t>
       </w:r>
       <w:bookmarkEnd w:id="25"/>
-      <w:proofErr w:type="spellEnd"/>
     </w:p>
     <w:p>
       <w:pPr>
@@ -14400,7 +13722,6 @@
         <w:pStyle w:val="Heading1"/>
       </w:pPr>
       <w:bookmarkStart w:id="26" w:name="_Toc197583303"/>
-      <w:proofErr w:type="spellStart"/>
       <w:r>
         <w:lastRenderedPageBreak/>
         <w:t>ProcessRequestFo</w:t>
@@ -14409,7 +13730,6 @@
         <w:t>rAmendments</w:t>
       </w:r>
       <w:bookmarkEnd w:id="26"/>
-      <w:proofErr w:type="spellEnd"/>
     </w:p>
     <w:p>
       <w:pPr>
@@ -15020,13 +14340,11 @@
         <w:pStyle w:val="Heading1"/>
       </w:pPr>
       <w:bookmarkStart w:id="27" w:name="_Toc197583304"/>
-      <w:proofErr w:type="spellStart"/>
       <w:r>
         <w:lastRenderedPageBreak/>
         <w:t>GetRequest</w:t>
       </w:r>
       <w:bookmarkEnd w:id="27"/>
-      <w:proofErr w:type="spellEnd"/>
     </w:p>
     <w:p>
       <w:pPr>
@@ -15648,7 +14966,6 @@
         <w:pStyle w:val="Heading1"/>
       </w:pPr>
       <w:bookmarkStart w:id="28" w:name="_Toc197583305"/>
-      <w:proofErr w:type="spellStart"/>
       <w:r>
         <w:lastRenderedPageBreak/>
         <w:t>GetRe</w:t>
@@ -15660,7 +14977,6 @@
       <w:r>
         <w:t>Activities</w:t>
       </w:r>
-      <w:proofErr w:type="spellEnd"/>
     </w:p>
     <w:p>
       <w:pPr>
@@ -16313,40 +15629,14 @@
         </w:rPr>
         <w:annotationRef/>
       </w:r>
-      <w:proofErr w:type="spellStart"/>
-      <w:r>
-        <w:t>Remissförmedlare</w:t>
-      </w:r>
-      <w:proofErr w:type="spellEnd"/>
+      <w:r>
+        <w:t>Remissförmedlare är inte</w:t>
+      </w:r>
       <w:r>
         <w:t xml:space="preserve"> </w:t>
       </w:r>
-      <w:proofErr w:type="spellStart"/>
-      <w:r>
-        <w:t>är</w:t>
-      </w:r>
-      <w:proofErr w:type="spellEnd"/>
-      <w:r>
-        <w:t xml:space="preserve"> </w:t>
-      </w:r>
-      <w:proofErr w:type="spellStart"/>
-      <w:r>
-        <w:t>inte</w:t>
-      </w:r>
-      <w:proofErr w:type="spellEnd"/>
-      <w:r>
-        <w:t xml:space="preserve"> </w:t>
-      </w:r>
-      <w:r>
-        <w:t xml:space="preserve">med I </w:t>
-      </w:r>
-      <w:proofErr w:type="spellStart"/>
-      <w:r>
-        <w:t>piloten</w:t>
-      </w:r>
-      <w:proofErr w:type="spellEnd"/>
-      <w:r>
-        <w:t>.</w:t>
+      <w:r>
+        <w:t>med I piloten.</w:t>
       </w:r>
     </w:p>
   </w:comment>
@@ -16390,20 +15680,7 @@
         <w:lang w:val="en-US"/>
       </w:rPr>
       <w:tab/>
-    </w:r>
-    <w:proofErr w:type="spellStart"/>
-    <w:r>
-      <w:rPr>
-        <w:lang w:val="en-US"/>
-      </w:rPr>
-      <w:t>Sida</w:t>
-    </w:r>
-    <w:proofErr w:type="spellEnd"/>
-    <w:r>
-      <w:rPr>
-        <w:lang w:val="en-US"/>
-      </w:rPr>
-      <w:t xml:space="preserve"> </w:t>
+      <w:t xml:space="preserve">Sida </w:t>
     </w:r>
     <w:r>
       <w:fldChar w:fldCharType="begin"/>
@@ -16431,21 +15708,7 @@
       <w:rPr>
         <w:lang w:val="en-US"/>
       </w:rPr>
-      <w:t xml:space="preserve"> </w:t>
-    </w:r>
-    <w:proofErr w:type="spellStart"/>
-    <w:r>
-      <w:rPr>
-        <w:lang w:val="en-US"/>
-      </w:rPr>
-      <w:t>av</w:t>
-    </w:r>
-    <w:proofErr w:type="spellEnd"/>
-    <w:r>
-      <w:rPr>
-        <w:lang w:val="en-US"/>
-      </w:rPr>
-      <w:t xml:space="preserve"> </w:t>
+      <w:t xml:space="preserve"> av </w:t>
     </w:r>
     <w:r>
       <w:fldChar w:fldCharType="begin"/>
@@ -16497,20 +15760,7 @@
         <w:lang w:val="en-US"/>
       </w:rPr>
       <w:tab/>
-    </w:r>
-    <w:proofErr w:type="spellStart"/>
-    <w:r>
-      <w:rPr>
-        <w:lang w:val="en-US"/>
-      </w:rPr>
-      <w:t>Sida</w:t>
-    </w:r>
-    <w:proofErr w:type="spellEnd"/>
-    <w:r>
-      <w:rPr>
-        <w:lang w:val="en-US"/>
-      </w:rPr>
-      <w:t xml:space="preserve"> </w:t>
+      <w:t xml:space="preserve">Sida </w:t>
     </w:r>
     <w:r>
       <w:fldChar w:fldCharType="begin"/>
@@ -16538,21 +15788,7 @@
       <w:rPr>
         <w:lang w:val="en-US"/>
       </w:rPr>
-      <w:t xml:space="preserve"> </w:t>
-    </w:r>
-    <w:proofErr w:type="spellStart"/>
-    <w:r>
-      <w:rPr>
-        <w:lang w:val="en-US"/>
-      </w:rPr>
-      <w:t>av</w:t>
-    </w:r>
-    <w:proofErr w:type="spellEnd"/>
-    <w:r>
-      <w:rPr>
-        <w:lang w:val="en-US"/>
-      </w:rPr>
-      <w:t xml:space="preserve"> </w:t>
+      <w:t xml:space="preserve"> av </w:t>
     </w:r>
     <w:r>
       <w:fldChar w:fldCharType="begin"/>
@@ -16895,7 +16131,6 @@
               <w:sz w:val="24"/>
             </w:rPr>
           </w:pPr>
-          <w:proofErr w:type="spellStart"/>
           <w:r>
             <w:rPr>
               <w:b/>
@@ -16903,7 +16138,6 @@
             </w:rPr>
             <w:t>eRemiss</w:t>
           </w:r>
-          <w:proofErr w:type="spellEnd"/>
           <w:r>
             <w:rPr>
               <w:b/>
@@ -17772,7 +17006,6 @@
               <w:sz w:val="24"/>
             </w:rPr>
           </w:pPr>
-          <w:proofErr w:type="spellStart"/>
           <w:r>
             <w:rPr>
               <w:b/>
@@ -17780,7 +17013,6 @@
             </w:rPr>
             <w:t>eRemiss</w:t>
           </w:r>
-          <w:proofErr w:type="spellEnd"/>
           <w:r>
             <w:rPr>
               <w:b/>
@@ -19051,13 +18283,8 @@
               <w:tab w:val="left" w:pos="32600"/>
             </w:tabs>
           </w:pPr>
-          <w:proofErr w:type="spellStart"/>
           <w:r>
-            <w:t>Dok.beteckning</w:t>
-          </w:r>
-          <w:proofErr w:type="spellEnd"/>
-          <w:r>
-            <w:t xml:space="preserve"> </w:t>
+            <w:t xml:space="preserve">Dok.beteckning </w:t>
           </w:r>
         </w:p>
       </w:tc>
@@ -19330,13 +18557,8 @@
               <w:tab w:val="left" w:pos="32600"/>
             </w:tabs>
           </w:pPr>
-          <w:proofErr w:type="spellStart"/>
           <w:r>
-            <w:t>CeHis</w:t>
-          </w:r>
-          <w:proofErr w:type="spellEnd"/>
-          <w:r>
-            <w:t xml:space="preserve"> Arkitekturledning</w:t>
+            <w:t>CeHis Arkitekturledning</w:t>
           </w:r>
         </w:p>
       </w:tc>
@@ -19967,13 +19189,8 @@
               <w:tab w:val="left" w:pos="32600"/>
             </w:tabs>
           </w:pPr>
-          <w:proofErr w:type="spellStart"/>
           <w:r>
-            <w:t>Dok.beteckning</w:t>
-          </w:r>
-          <w:proofErr w:type="spellEnd"/>
-          <w:r>
-            <w:t xml:space="preserve"> </w:t>
+            <w:t xml:space="preserve">Dok.beteckning </w:t>
           </w:r>
         </w:p>
       </w:tc>
@@ -20246,13 +19463,8 @@
               <w:tab w:val="left" w:pos="32600"/>
             </w:tabs>
           </w:pPr>
-          <w:proofErr w:type="spellStart"/>
           <w:r>
-            <w:t>CeHis</w:t>
-          </w:r>
-          <w:proofErr w:type="spellEnd"/>
-          <w:r>
-            <w:t xml:space="preserve"> Arkitekturledning</w:t>
+            <w:t>CeHis Arkitekturledning</w:t>
           </w:r>
         </w:p>
       </w:tc>
@@ -24564,7 +23776,7 @@
 </file>
 
 <file path=customXml/itemProps1.xml><?xml version="1.0" encoding="utf-8"?>
-<ds:datastoreItem xmlns:ds="http://schemas.openxmlformats.org/officeDocument/2006/customXml" ds:itemID="{DD866EFC-2FA4-D043-8411-566F2A3F32E5}">
+<ds:datastoreItem xmlns:ds="http://schemas.openxmlformats.org/officeDocument/2006/customXml" ds:itemID="{7EC2B1A7-F59B-4147-BC2C-3FD118B6B2A9}">
   <ds:schemaRefs>
     <ds:schemaRef ds:uri="http://schemas.openxmlformats.org/officeDocument/2006/bibliography"/>
   </ds:schemaRefs>

</xml_diff>

<commit_message>
outcomeRecipient comment refered to an element named sender that got renamed to author. Comment corrected.
</commit_message>
<xml_diff>
--- a/ServiceInteractions/riv/clinicalprocess/requestworkflow/trunk/docs/Tjanstekontrakt eRemiss.docx
+++ b/ServiceInteractions/riv/clinicalprocess/requestworkflow/trunk/docs/Tjanstekontrakt eRemiss.docx
@@ -34,6 +34,7 @@
           <w:lang w:val="sv-SE"/>
         </w:rPr>
       </w:pPr>
+      <w:proofErr w:type="spellStart"/>
       <w:r>
         <w:rPr>
           <w:rFonts w:ascii="Arial" w:hAnsi="Arial"/>
@@ -43,6 +44,7 @@
         </w:rPr>
         <w:t>eRemiss</w:t>
       </w:r>
+      <w:proofErr w:type="spellEnd"/>
       <w:r>
         <w:rPr>
           <w:rFonts w:ascii="Arial" w:hAnsi="Arial"/>
@@ -482,13 +484,24 @@
               <w:pStyle w:val="TableText"/>
             </w:pPr>
             <w:r>
-              <w:t>Tydligare kommentarer kring staffOrgnaisati</w:t>
-            </w:r>
-            <w:r>
-              <w:t>on samt staffOriginOrganisation</w:t>
-            </w:r>
-            <w:bookmarkStart w:id="0" w:name="_GoBack"/>
-            <w:bookmarkEnd w:id="0"/>
+              <w:t xml:space="preserve">Tydligare kommentarer kring </w:t>
+            </w:r>
+            <w:proofErr w:type="spellStart"/>
+            <w:r>
+              <w:t>staffOrgnaisati</w:t>
+            </w:r>
+            <w:r>
+              <w:t>on</w:t>
+            </w:r>
+            <w:proofErr w:type="spellEnd"/>
+            <w:r>
+              <w:t xml:space="preserve"> samt </w:t>
+            </w:r>
+            <w:proofErr w:type="spellStart"/>
+            <w:r>
+              <w:t>staffOriginOrganisation</w:t>
+            </w:r>
+            <w:proofErr w:type="spellEnd"/>
             <w:r>
               <w:t>.</w:t>
             </w:r>
@@ -504,7 +517,23 @@
               <w:t>recipient</w:t>
             </w:r>
             <w:r>
-              <w:t xml:space="preserve"> -&gt; outcomeRecipient samt lagt till kommentarer om intermediaryParticipant som inte används i piloten</w:t>
+              <w:t xml:space="preserve"> -&gt; </w:t>
+            </w:r>
+            <w:proofErr w:type="spellStart"/>
+            <w:r>
+              <w:t>outcomeRecipient</w:t>
+            </w:r>
+            <w:proofErr w:type="spellEnd"/>
+            <w:r>
+              <w:t xml:space="preserve"> samt lagt till kommentarer om </w:t>
+            </w:r>
+            <w:proofErr w:type="spellStart"/>
+            <w:r>
+              <w:t>intermediaryParticipant</w:t>
+            </w:r>
+            <w:proofErr w:type="spellEnd"/>
+            <w:r>
+              <w:t xml:space="preserve"> som inte används i piloten</w:t>
             </w:r>
           </w:p>
         </w:tc>
@@ -1182,12 +1211,12 @@
       <w:pPr>
         <w:pStyle w:val="Heading1"/>
       </w:pPr>
-      <w:bookmarkStart w:id="1" w:name="_Toc197583295"/>
+      <w:bookmarkStart w:id="0" w:name="_Toc197583295"/>
       <w:r>
         <w:lastRenderedPageBreak/>
         <w:t>Inledning</w:t>
       </w:r>
-      <w:bookmarkEnd w:id="1"/>
+      <w:bookmarkEnd w:id="0"/>
     </w:p>
     <w:p>
       <w:r>
@@ -1445,12 +1474,14 @@
                             <w:pPr>
                               <w:pStyle w:val="Footer"/>
                             </w:pPr>
+                            <w:proofErr w:type="spellStart"/>
                             <w:r>
                               <w:rPr>
                                 <w:i/>
                               </w:rPr>
                               <w:t>Projektgrupp</w:t>
                             </w:r>
+                            <w:proofErr w:type="spellEnd"/>
                             <w:r>
                               <w:t>:</w:t>
                             </w:r>
@@ -1477,11 +1508,33 @@
                                 <w:i/>
                               </w:rPr>
                             </w:pPr>
+                            <w:proofErr w:type="spellStart"/>
                             <w:r>
                               <w:rPr>
                                 <w:i/>
                               </w:rPr>
-                              <w:t>Teknisk arkitekt:</w:t>
+                              <w:t>Teknisk</w:t>
+                            </w:r>
+                            <w:proofErr w:type="spellEnd"/>
+                            <w:r>
+                              <w:rPr>
+                                <w:i/>
+                              </w:rPr>
+                              <w:t xml:space="preserve"> </w:t>
+                            </w:r>
+                            <w:proofErr w:type="spellStart"/>
+                            <w:r>
+                              <w:rPr>
+                                <w:i/>
+                              </w:rPr>
+                              <w:t>arkitekt</w:t>
+                            </w:r>
+                            <w:proofErr w:type="spellEnd"/>
+                            <w:r>
+                              <w:rPr>
+                                <w:i/>
+                              </w:rPr>
+                              <w:t>:</w:t>
                             </w:r>
                           </w:p>
                           <w:p>
@@ -1575,12 +1628,14 @@
                       <w:pPr>
                         <w:pStyle w:val="Footer"/>
                       </w:pPr>
+                      <w:proofErr w:type="spellStart"/>
                       <w:r>
                         <w:rPr>
                           <w:i/>
                         </w:rPr>
                         <w:t>Projektgrupp</w:t>
                       </w:r>
+                      <w:proofErr w:type="spellEnd"/>
                       <w:r>
                         <w:t>:</w:t>
                       </w:r>
@@ -1607,11 +1662,33 @@
                           <w:i/>
                         </w:rPr>
                       </w:pPr>
+                      <w:proofErr w:type="spellStart"/>
                       <w:r>
                         <w:rPr>
                           <w:i/>
                         </w:rPr>
-                        <w:t>Teknisk arkitekt:</w:t>
+                        <w:t>Teknisk</w:t>
+                      </w:r>
+                      <w:proofErr w:type="spellEnd"/>
+                      <w:r>
+                        <w:rPr>
+                          <w:i/>
+                        </w:rPr>
+                        <w:t xml:space="preserve"> </w:t>
+                      </w:r>
+                      <w:proofErr w:type="spellStart"/>
+                      <w:r>
+                        <w:rPr>
+                          <w:i/>
+                        </w:rPr>
+                        <w:t>arkitekt</w:t>
+                      </w:r>
+                      <w:proofErr w:type="spellEnd"/>
+                      <w:r>
+                        <w:rPr>
+                          <w:i/>
+                        </w:rPr>
+                        <w:t>:</w:t>
                       </w:r>
                     </w:p>
                     <w:p>
@@ -1635,27 +1712,71 @@
       <w:pPr>
         <w:pStyle w:val="Heading1"/>
       </w:pPr>
-      <w:bookmarkStart w:id="2" w:name="_Toc163300578"/>
-      <w:bookmarkStart w:id="3" w:name="_Toc163300880"/>
-      <w:bookmarkStart w:id="4" w:name="_Toc188013992"/>
-      <w:bookmarkStart w:id="5" w:name="_Toc197583296"/>
+      <w:bookmarkStart w:id="1" w:name="_Toc163300578"/>
+      <w:bookmarkStart w:id="2" w:name="_Toc163300880"/>
+      <w:bookmarkStart w:id="3" w:name="_Toc188013992"/>
+      <w:bookmarkStart w:id="4" w:name="_Toc197583296"/>
       <w:r>
         <w:lastRenderedPageBreak/>
         <w:t>Informationssäkerhet</w:t>
       </w:r>
+      <w:bookmarkEnd w:id="1"/>
       <w:bookmarkEnd w:id="2"/>
       <w:bookmarkEnd w:id="3"/>
       <w:bookmarkEnd w:id="4"/>
-      <w:bookmarkEnd w:id="5"/>
     </w:p>
     <w:p>
       <w:pPr>
         <w:pStyle w:val="Heading1"/>
       </w:pPr>
-      <w:bookmarkStart w:id="6" w:name="_Toc197583297"/>
+      <w:bookmarkStart w:id="5" w:name="_Toc197583297"/>
       <w:r>
         <w:lastRenderedPageBreak/>
         <w:t>Versioner</w:t>
+      </w:r>
+      <w:bookmarkEnd w:id="5"/>
+    </w:p>
+    <w:p>
+      <w:pPr>
+        <w:pStyle w:val="Heading2"/>
+      </w:pPr>
+      <w:r>
+        <w:t>Uppdatering av Engagemangsindex</w:t>
+      </w:r>
+    </w:p>
+    <w:p>
+      <w:r>
+        <w:t>Alla tjänsteproducenter ska uppdatera engagemangsindex enligt regelverket i avsnitt 4</w:t>
+      </w:r>
+      <w:r>
+        <w:t>.</w:t>
+      </w:r>
+      <w:r>
+        <w:t>1</w:t>
+      </w:r>
+    </w:p>
+    <w:p>
+      <w:pPr>
+        <w:pStyle w:val="Heading2"/>
+      </w:pPr>
+      <w:r>
+        <w:t>Notifieringar från Engagemangsindex</w:t>
+      </w:r>
+    </w:p>
+    <w:p>
+      <w:r>
+        <w:t>Om en tjänsteproducent vill få notifieringar från engagemangsindex för händelser rörande en eRemiss behöver dessa implementera tjänstekontraktet ProcessNotification enligt regelverket i avsnitt 4.2.</w:t>
+      </w:r>
+    </w:p>
+    <w:p/>
+    <w:p>
+      <w:pPr>
+        <w:pStyle w:val="Heading1"/>
+      </w:pPr>
+      <w:bookmarkStart w:id="6" w:name="_Toc197583298"/>
+      <w:r>
+        <w:lastRenderedPageBreak/>
+        <w:t>Generella regler</w:t>
       </w:r>
       <w:bookmarkEnd w:id="6"/>
     </w:p>
@@ -1663,51 +1784,7 @@
       <w:pPr>
         <w:pStyle w:val="Heading2"/>
       </w:pPr>
-      <w:r>
-        <w:t>Uppdatering av Engagemangsindex</w:t>
-      </w:r>
-    </w:p>
-    <w:p>
-      <w:r>
-        <w:t>Alla tjänsteproducenter ska uppdatera engagemangsindex enligt regelverket i avsnitt 4</w:t>
-      </w:r>
-      <w:r>
-        <w:t>.</w:t>
-      </w:r>
-      <w:r>
-        <w:t>1</w:t>
-      </w:r>
-    </w:p>
-    <w:p>
-      <w:pPr>
-        <w:pStyle w:val="Heading2"/>
-      </w:pPr>
-      <w:r>
-        <w:t>Notifieringar från Engagemangsindex</w:t>
-      </w:r>
-    </w:p>
-    <w:p>
-      <w:r>
-        <w:t>Om en tjänsteproducent vill få notifieringar från engagemangsindex för händelser rörande en eRemiss behöver dessa implementera tjänstekontraktet ProcessNotification enligt regelverket i avsnitt 4.2.</w:t>
-      </w:r>
-    </w:p>
-    <w:p/>
-    <w:p>
-      <w:pPr>
-        <w:pStyle w:val="Heading1"/>
-      </w:pPr>
-      <w:bookmarkStart w:id="7" w:name="_Toc197583298"/>
-      <w:r>
-        <w:lastRenderedPageBreak/>
-        <w:t>Generella regler</w:t>
-      </w:r>
-      <w:bookmarkEnd w:id="7"/>
-    </w:p>
-    <w:p>
-      <w:pPr>
-        <w:pStyle w:val="Heading2"/>
-      </w:pPr>
-      <w:bookmarkStart w:id="8" w:name="_Toc163300888"/>
+      <w:bookmarkStart w:id="7" w:name="_Toc163300888"/>
       <w:r>
         <w:t>Uppdatering av engagemangsindex</w:t>
       </w:r>
@@ -1904,9 +1981,11 @@
               <w:pStyle w:val="BodyText"/>
               <w:ind w:left="0"/>
             </w:pPr>
+            <w:proofErr w:type="spellStart"/>
             <w:r>
               <w:t>Mult</w:t>
             </w:r>
+            <w:proofErr w:type="spellEnd"/>
           </w:p>
         </w:tc>
         <w:tc>
@@ -1954,12 +2033,42 @@
                 <w:b w:val="0"/>
               </w:rPr>
             </w:pPr>
+            <w:proofErr w:type="spellStart"/>
             <w:r>
               <w:rPr>
                 <w:b w:val="0"/>
               </w:rPr>
-              <w:t>Registered ResidentIdent Identification</w:t>
-            </w:r>
+              <w:t>Registered</w:t>
+            </w:r>
+            <w:proofErr w:type="spellEnd"/>
+            <w:r>
+              <w:rPr>
+                <w:b w:val="0"/>
+              </w:rPr>
+              <w:t xml:space="preserve"> </w:t>
+            </w:r>
+            <w:proofErr w:type="spellStart"/>
+            <w:r>
+              <w:rPr>
+                <w:b w:val="0"/>
+              </w:rPr>
+              <w:t>ResidentIdent</w:t>
+            </w:r>
+            <w:proofErr w:type="spellEnd"/>
+            <w:r>
+              <w:rPr>
+                <w:b w:val="0"/>
+              </w:rPr>
+              <w:t xml:space="preserve"> </w:t>
+            </w:r>
+            <w:proofErr w:type="spellStart"/>
+            <w:r>
+              <w:rPr>
+                <w:b w:val="0"/>
+              </w:rPr>
+              <w:t>Identification</w:t>
+            </w:r>
+            <w:proofErr w:type="spellEnd"/>
           </w:p>
         </w:tc>
         <w:tc>
@@ -2021,7 +2130,21 @@
               <w:rPr>
                 <w:b w:val="0"/>
               </w:rPr>
-              <w:t>1..1</w:t>
+              <w:t>1</w:t>
+            </w:r>
+            <w:proofErr w:type="gramStart"/>
+            <w:r>
+              <w:rPr>
+                <w:b w:val="0"/>
+              </w:rPr>
+              <w:t>..</w:t>
+            </w:r>
+            <w:proofErr w:type="gramEnd"/>
+            <w:r>
+              <w:rPr>
+                <w:b w:val="0"/>
+              </w:rPr>
+              <w:t>1</w:t>
             </w:r>
           </w:p>
         </w:tc>
@@ -2057,8 +2180,16 @@
               <w:rPr>
                 <w:b w:val="0"/>
               </w:rPr>
-              <w:t>Del av instansens unikhet</w:t>
-            </w:r>
+              <w:t xml:space="preserve">Del av instansens </w:t>
+            </w:r>
+            <w:proofErr w:type="spellStart"/>
+            <w:r>
+              <w:rPr>
+                <w:b w:val="0"/>
+              </w:rPr>
+              <w:t>unikhet</w:t>
+            </w:r>
+            <w:proofErr w:type="spellEnd"/>
           </w:p>
         </w:tc>
       </w:tr>
@@ -2080,8 +2211,16 @@
               <w:rPr>
                 <w:b w:val="0"/>
               </w:rPr>
-              <w:t>Service domain</w:t>
-            </w:r>
+              <w:t xml:space="preserve">Service </w:t>
+            </w:r>
+            <w:proofErr w:type="spellStart"/>
+            <w:r>
+              <w:rPr>
+                <w:b w:val="0"/>
+              </w:rPr>
+              <w:t>domain</w:t>
+            </w:r>
+            <w:proofErr w:type="spellEnd"/>
           </w:p>
         </w:tc>
         <w:tc>
@@ -2155,7 +2294,21 @@
               <w:rPr>
                 <w:b w:val="0"/>
               </w:rPr>
-              <w:t>1..1</w:t>
+              <w:t>1</w:t>
+            </w:r>
+            <w:proofErr w:type="gramStart"/>
+            <w:r>
+              <w:rPr>
+                <w:b w:val="0"/>
+              </w:rPr>
+              <w:t>..</w:t>
+            </w:r>
+            <w:proofErr w:type="gramEnd"/>
+            <w:r>
+              <w:rPr>
+                <w:b w:val="0"/>
+              </w:rPr>
+              <w:t>1</w:t>
             </w:r>
           </w:p>
         </w:tc>
@@ -2176,7 +2329,29 @@
               <w:rPr>
                 <w:b w:val="0"/>
               </w:rPr>
-              <w:t>”riv:clinicalprocess:requestworkflow”</w:t>
+              <w:t>”</w:t>
+            </w:r>
+            <w:proofErr w:type="spellStart"/>
+            <w:proofErr w:type="gramStart"/>
+            <w:r>
+              <w:rPr>
+                <w:b w:val="0"/>
+              </w:rPr>
+              <w:t>riv:clinicalprocess</w:t>
+            </w:r>
+            <w:proofErr w:type="gramEnd"/>
+            <w:r>
+              <w:rPr>
+                <w:b w:val="0"/>
+              </w:rPr>
+              <w:t>:requestworkflow</w:t>
+            </w:r>
+            <w:proofErr w:type="spellEnd"/>
+            <w:r>
+              <w:rPr>
+                <w:b w:val="0"/>
+              </w:rPr>
+              <w:t>”</w:t>
             </w:r>
           </w:p>
         </w:tc>
@@ -2197,8 +2372,16 @@
               <w:rPr>
                 <w:b w:val="0"/>
               </w:rPr>
-              <w:t>Del av instansens unikhet</w:t>
-            </w:r>
+              <w:t xml:space="preserve">Del av instansens </w:t>
+            </w:r>
+            <w:proofErr w:type="spellStart"/>
+            <w:r>
+              <w:rPr>
+                <w:b w:val="0"/>
+              </w:rPr>
+              <w:t>unikhet</w:t>
+            </w:r>
+            <w:proofErr w:type="spellEnd"/>
           </w:p>
         </w:tc>
       </w:tr>
@@ -2216,11 +2399,19 @@
                 <w:b w:val="0"/>
               </w:rPr>
             </w:pPr>
+            <w:proofErr w:type="spellStart"/>
             <w:r>
               <w:rPr>
                 <w:b w:val="0"/>
               </w:rPr>
-              <w:t>Categori-zation*</w:t>
+              <w:t>Categori-zation</w:t>
+            </w:r>
+            <w:proofErr w:type="spellEnd"/>
+            <w:r>
+              <w:rPr>
+                <w:b w:val="0"/>
+              </w:rPr>
+              <w:t>*</w:t>
             </w:r>
           </w:p>
         </w:tc>
@@ -2241,7 +2432,21 @@
               <w:rPr>
                 <w:b w:val="0"/>
               </w:rPr>
-              <w:t xml:space="preserve">Kategorisering enligt kodverk som är specifikt för tjänstedomänen </w:t>
+              <w:t xml:space="preserve">Kategorisering enligt </w:t>
+            </w:r>
+            <w:proofErr w:type="spellStart"/>
+            <w:r>
+              <w:rPr>
+                <w:b w:val="0"/>
+              </w:rPr>
+              <w:t>kodverk</w:t>
+            </w:r>
+            <w:proofErr w:type="spellEnd"/>
+            <w:r>
+              <w:rPr>
+                <w:b w:val="0"/>
+              </w:rPr>
+              <w:t xml:space="preserve"> som är specifikt för tjänstedomänen </w:t>
             </w:r>
           </w:p>
         </w:tc>
@@ -2284,7 +2489,21 @@
               <w:rPr>
                 <w:b w:val="0"/>
               </w:rPr>
-              <w:t>1..1</w:t>
+              <w:t>1</w:t>
+            </w:r>
+            <w:proofErr w:type="gramStart"/>
+            <w:r>
+              <w:rPr>
+                <w:b w:val="0"/>
+              </w:rPr>
+              <w:t>..</w:t>
+            </w:r>
+            <w:proofErr w:type="gramEnd"/>
+            <w:r>
+              <w:rPr>
+                <w:b w:val="0"/>
+              </w:rPr>
+              <w:t>1</w:t>
             </w:r>
           </w:p>
         </w:tc>
@@ -2301,11 +2520,19 @@
                 <w:b w:val="0"/>
               </w:rPr>
             </w:pPr>
+            <w:proofErr w:type="spellStart"/>
             <w:r>
               <w:rPr>
                 <w:b w:val="0"/>
               </w:rPr>
-              <w:t>Remisstyp enligt aktuellt regelverk</w:t>
+              <w:t>Remisstyp</w:t>
+            </w:r>
+            <w:proofErr w:type="spellEnd"/>
+            <w:r>
+              <w:rPr>
+                <w:b w:val="0"/>
+              </w:rPr>
+              <w:t xml:space="preserve"> enligt aktuellt regelverk</w:t>
             </w:r>
           </w:p>
         </w:tc>
@@ -2326,8 +2553,16 @@
               <w:rPr>
                 <w:b w:val="0"/>
               </w:rPr>
-              <w:t>Del av instansens unikhet</w:t>
-            </w:r>
+              <w:t xml:space="preserve">Del av instansens </w:t>
+            </w:r>
+            <w:proofErr w:type="spellStart"/>
+            <w:r>
+              <w:rPr>
+                <w:b w:val="0"/>
+              </w:rPr>
+              <w:t>unikhet</w:t>
+            </w:r>
+            <w:proofErr w:type="spellEnd"/>
           </w:p>
         </w:tc>
       </w:tr>
@@ -2345,11 +2580,33 @@
                 <w:b w:val="0"/>
               </w:rPr>
             </w:pPr>
+            <w:proofErr w:type="spellStart"/>
             <w:r>
               <w:rPr>
                 <w:b w:val="0"/>
               </w:rPr>
-              <w:t>Logical address*</w:t>
+              <w:t>Logical</w:t>
+            </w:r>
+            <w:proofErr w:type="spellEnd"/>
+            <w:r>
+              <w:rPr>
+                <w:b w:val="0"/>
+              </w:rPr>
+              <w:t xml:space="preserve"> </w:t>
+            </w:r>
+            <w:proofErr w:type="spellStart"/>
+            <w:r>
+              <w:rPr>
+                <w:b w:val="0"/>
+              </w:rPr>
+              <w:t>address</w:t>
+            </w:r>
+            <w:proofErr w:type="spellEnd"/>
+            <w:r>
+              <w:rPr>
+                <w:b w:val="0"/>
+              </w:rPr>
+              <w:t>*</w:t>
             </w:r>
           </w:p>
         </w:tc>
@@ -2420,7 +2677,21 @@
               <w:rPr>
                 <w:b w:val="0"/>
               </w:rPr>
-              <w:t>1..1</w:t>
+              <w:t>1</w:t>
+            </w:r>
+            <w:proofErr w:type="gramStart"/>
+            <w:r>
+              <w:rPr>
+                <w:b w:val="0"/>
+              </w:rPr>
+              <w:t>..</w:t>
+            </w:r>
+            <w:proofErr w:type="gramEnd"/>
+            <w:r>
+              <w:rPr>
+                <w:b w:val="0"/>
+              </w:rPr>
+              <w:t>1</w:t>
             </w:r>
           </w:p>
         </w:tc>
@@ -2441,7 +2712,35 @@
               <w:rPr>
                 <w:b w:val="0"/>
               </w:rPr>
-              <w:t>&lt;Landstingets hsaid&gt;#&lt;Vårdgivarens HSA-id&gt;#&lt;vårdenhetens hsaid&gt;</w:t>
+              <w:t xml:space="preserve">&lt;Landstingets </w:t>
+            </w:r>
+            <w:proofErr w:type="spellStart"/>
+            <w:r>
+              <w:rPr>
+                <w:b w:val="0"/>
+              </w:rPr>
+              <w:t>hsaid</w:t>
+            </w:r>
+            <w:proofErr w:type="spellEnd"/>
+            <w:r>
+              <w:rPr>
+                <w:b w:val="0"/>
+              </w:rPr>
+              <w:t xml:space="preserve">&gt;#&lt;Vårdgivarens HSA-id&gt;#&lt;vårdenhetens </w:t>
+            </w:r>
+            <w:proofErr w:type="spellStart"/>
+            <w:r>
+              <w:rPr>
+                <w:b w:val="0"/>
+              </w:rPr>
+              <w:t>hsaid</w:t>
+            </w:r>
+            <w:proofErr w:type="spellEnd"/>
+            <w:r>
+              <w:rPr>
+                <w:b w:val="0"/>
+              </w:rPr>
+              <w:t>&gt;</w:t>
             </w:r>
           </w:p>
         </w:tc>
@@ -2462,8 +2761,16 @@
               <w:rPr>
                 <w:b w:val="0"/>
               </w:rPr>
-              <w:t>Del av instansens unikhet</w:t>
-            </w:r>
+              <w:t xml:space="preserve">Del av instansens </w:t>
+            </w:r>
+            <w:proofErr w:type="spellStart"/>
+            <w:r>
+              <w:rPr>
+                <w:b w:val="0"/>
+              </w:rPr>
+              <w:t>unikhet</w:t>
+            </w:r>
+            <w:proofErr w:type="spellEnd"/>
           </w:p>
         </w:tc>
       </w:tr>
@@ -2485,7 +2792,49 @@
               <w:rPr>
                 <w:b w:val="0"/>
               </w:rPr>
-              <w:t>Business object Instance Identifier*</w:t>
+              <w:t xml:space="preserve">Business </w:t>
+            </w:r>
+            <w:proofErr w:type="spellStart"/>
+            <w:r>
+              <w:rPr>
+                <w:b w:val="0"/>
+              </w:rPr>
+              <w:t>object</w:t>
+            </w:r>
+            <w:proofErr w:type="spellEnd"/>
+            <w:r>
+              <w:rPr>
+                <w:b w:val="0"/>
+              </w:rPr>
+              <w:t xml:space="preserve"> </w:t>
+            </w:r>
+            <w:proofErr w:type="spellStart"/>
+            <w:r>
+              <w:rPr>
+                <w:b w:val="0"/>
+              </w:rPr>
+              <w:t>Instance</w:t>
+            </w:r>
+            <w:proofErr w:type="spellEnd"/>
+            <w:r>
+              <w:rPr>
+                <w:b w:val="0"/>
+              </w:rPr>
+              <w:t xml:space="preserve"> </w:t>
+            </w:r>
+            <w:proofErr w:type="spellStart"/>
+            <w:r>
+              <w:rPr>
+                <w:b w:val="0"/>
+              </w:rPr>
+              <w:t>Identifier</w:t>
+            </w:r>
+            <w:proofErr w:type="spellEnd"/>
+            <w:r>
+              <w:rPr>
+                <w:b w:val="0"/>
+              </w:rPr>
+              <w:t>*</w:t>
             </w:r>
           </w:p>
         </w:tc>
@@ -2548,7 +2897,21 @@
               <w:rPr>
                 <w:b w:val="0"/>
               </w:rPr>
-              <w:t>1..1</w:t>
+              <w:t>1</w:t>
+            </w:r>
+            <w:proofErr w:type="gramStart"/>
+            <w:r>
+              <w:rPr>
+                <w:b w:val="0"/>
+              </w:rPr>
+              <w:t>..</w:t>
+            </w:r>
+            <w:proofErr w:type="gramEnd"/>
+            <w:r>
+              <w:rPr>
+                <w:b w:val="0"/>
+              </w:rPr>
+              <w:t>1</w:t>
             </w:r>
           </w:p>
         </w:tc>
@@ -2565,11 +2928,19 @@
                 <w:b w:val="0"/>
               </w:rPr>
             </w:pPr>
+            <w:proofErr w:type="spellStart"/>
             <w:r>
               <w:rPr>
                 <w:b w:val="0"/>
               </w:rPr>
-              <w:t>eRemis-id</w:t>
+              <w:t>eRemis</w:t>
+            </w:r>
+            <w:proofErr w:type="spellEnd"/>
+            <w:r>
+              <w:rPr>
+                <w:b w:val="0"/>
+              </w:rPr>
+              <w:t>-id</w:t>
             </w:r>
           </w:p>
         </w:tc>
@@ -2590,8 +2961,16 @@
               <w:rPr>
                 <w:b w:val="0"/>
               </w:rPr>
-              <w:t>Del av instansens unikhet</w:t>
-            </w:r>
+              <w:t xml:space="preserve">Del av instansens </w:t>
+            </w:r>
+            <w:proofErr w:type="spellStart"/>
+            <w:r>
+              <w:rPr>
+                <w:b w:val="0"/>
+              </w:rPr>
+              <w:t>unikhet</w:t>
+            </w:r>
+            <w:proofErr w:type="spellEnd"/>
           </w:p>
         </w:tc>
       </w:tr>
@@ -2613,7 +2992,21 @@
               <w:rPr>
                 <w:b w:val="0"/>
               </w:rPr>
-              <w:t>Clinical process interest id</w:t>
+              <w:t xml:space="preserve">Clinical process </w:t>
+            </w:r>
+            <w:proofErr w:type="spellStart"/>
+            <w:r>
+              <w:rPr>
+                <w:b w:val="0"/>
+              </w:rPr>
+              <w:t>interest</w:t>
+            </w:r>
+            <w:proofErr w:type="spellEnd"/>
+            <w:r>
+              <w:rPr>
+                <w:b w:val="0"/>
+              </w:rPr>
+              <w:t xml:space="preserve"> id</w:t>
             </w:r>
           </w:p>
         </w:tc>
@@ -2676,7 +3069,21 @@
               <w:rPr>
                 <w:b w:val="0"/>
               </w:rPr>
-              <w:t>0..1</w:t>
+              <w:t>0</w:t>
+            </w:r>
+            <w:proofErr w:type="gramStart"/>
+            <w:r>
+              <w:rPr>
+                <w:b w:val="0"/>
+              </w:rPr>
+              <w:t>..</w:t>
+            </w:r>
+            <w:proofErr w:type="gramEnd"/>
+            <w:r>
+              <w:rPr>
+                <w:b w:val="0"/>
+              </w:rPr>
+              <w:t>1</w:t>
             </w:r>
           </w:p>
         </w:tc>
@@ -2697,7 +3104,21 @@
               <w:rPr>
                 <w:b w:val="0"/>
               </w:rPr>
-              <w:t>Ännu ej tillämpat i tjänstedomänen</w:t>
+              <w:t xml:space="preserve">Ännu </w:t>
+            </w:r>
+            <w:proofErr w:type="gramStart"/>
+            <w:r>
+              <w:rPr>
+                <w:b w:val="0"/>
+              </w:rPr>
+              <w:t>ej</w:t>
+            </w:r>
+            <w:proofErr w:type="gramEnd"/>
+            <w:r>
+              <w:rPr>
+                <w:b w:val="0"/>
+              </w:rPr>
+              <w:t xml:space="preserve"> tillämpat i tjänstedomänen</w:t>
             </w:r>
           </w:p>
         </w:tc>
@@ -2732,7 +3153,21 @@
               <w:rPr>
                 <w:b w:val="0"/>
               </w:rPr>
-              <w:t>Most Recent Content*</w:t>
+              <w:t xml:space="preserve">Most Recent </w:t>
+            </w:r>
+            <w:proofErr w:type="spellStart"/>
+            <w:r>
+              <w:rPr>
+                <w:b w:val="0"/>
+              </w:rPr>
+              <w:t>Content</w:t>
+            </w:r>
+            <w:proofErr w:type="spellEnd"/>
+            <w:r>
+              <w:rPr>
+                <w:b w:val="0"/>
+              </w:rPr>
+              <w:t>*</w:t>
             </w:r>
           </w:p>
         </w:tc>
@@ -2760,8 +3195,16 @@
                 <w:b w:val="0"/>
               </w:rPr>
               <w:lastRenderedPageBreak/>
-              <w:t>förekomsten i källan som indexeras av denna  indexpost</w:t>
-            </w:r>
+              <w:t xml:space="preserve">förekomsten i källan som indexeras av </w:t>
+            </w:r>
+            <w:proofErr w:type="gramStart"/>
+            <w:r>
+              <w:rPr>
+                <w:b w:val="0"/>
+              </w:rPr>
+              <w:t>denna  indexpost</w:t>
+            </w:r>
+            <w:proofErr w:type="gramEnd"/>
           </w:p>
         </w:tc>
         <w:tc>
@@ -2803,7 +3246,21 @@
               <w:rPr>
                 <w:b w:val="0"/>
               </w:rPr>
-              <w:t>0..1</w:t>
+              <w:t>0</w:t>
+            </w:r>
+            <w:proofErr w:type="gramStart"/>
+            <w:r>
+              <w:rPr>
+                <w:b w:val="0"/>
+              </w:rPr>
+              <w:t>..</w:t>
+            </w:r>
+            <w:proofErr w:type="gramEnd"/>
+            <w:r>
+              <w:rPr>
+                <w:b w:val="0"/>
+              </w:rPr>
+              <w:t>1</w:t>
             </w:r>
           </w:p>
         </w:tc>
@@ -2856,12 +3313,34 @@
                 <w:b w:val="0"/>
               </w:rPr>
             </w:pPr>
+            <w:proofErr w:type="spellStart"/>
             <w:r>
               <w:rPr>
                 <w:b w:val="0"/>
               </w:rPr>
               <w:lastRenderedPageBreak/>
-              <w:t>Multiplicitet regler är 1..1</w:t>
+              <w:t>Multiplicitet</w:t>
+            </w:r>
+            <w:proofErr w:type="spellEnd"/>
+            <w:r>
+              <w:rPr>
+                <w:b w:val="0"/>
+              </w:rPr>
+              <w:t xml:space="preserve"> regler är 1</w:t>
+            </w:r>
+            <w:proofErr w:type="gramStart"/>
+            <w:r>
+              <w:rPr>
+                <w:b w:val="0"/>
+              </w:rPr>
+              <w:t>..</w:t>
+            </w:r>
+            <w:proofErr w:type="gramEnd"/>
+            <w:r>
+              <w:rPr>
+                <w:b w:val="0"/>
+              </w:rPr>
+              <w:t>1</w:t>
             </w:r>
           </w:p>
         </w:tc>
@@ -2880,6 +3359,7 @@
                 <w:b w:val="0"/>
               </w:rPr>
             </w:pPr>
+            <w:proofErr w:type="spellStart"/>
             <w:r>
               <w:rPr>
                 <w:b w:val="0"/>
@@ -2887,6 +3367,7 @@
               <w:lastRenderedPageBreak/>
               <w:t>CreationTime</w:t>
             </w:r>
+            <w:proofErr w:type="spellEnd"/>
           </w:p>
         </w:tc>
         <w:tc>
@@ -2948,7 +3429,21 @@
               <w:rPr>
                 <w:b w:val="0"/>
               </w:rPr>
-              <w:t>1..1</w:t>
+              <w:t>1</w:t>
+            </w:r>
+            <w:proofErr w:type="gramStart"/>
+            <w:r>
+              <w:rPr>
+                <w:b w:val="0"/>
+              </w:rPr>
+              <w:t>..</w:t>
+            </w:r>
+            <w:proofErr w:type="gramEnd"/>
+            <w:r>
+              <w:rPr>
+                <w:b w:val="0"/>
+              </w:rPr>
+              <w:t>1</w:t>
             </w:r>
           </w:p>
         </w:tc>
@@ -3002,12 +3497,28 @@
                 <w:b w:val="0"/>
               </w:rPr>
             </w:pPr>
+            <w:proofErr w:type="spellStart"/>
             <w:r>
               <w:rPr>
                 <w:b w:val="0"/>
               </w:rPr>
-              <w:t>Update Time</w:t>
-            </w:r>
+              <w:t>Update</w:t>
+            </w:r>
+            <w:proofErr w:type="spellEnd"/>
+            <w:r>
+              <w:rPr>
+                <w:b w:val="0"/>
+              </w:rPr>
+              <w:t xml:space="preserve"> </w:t>
+            </w:r>
+            <w:proofErr w:type="spellStart"/>
+            <w:r>
+              <w:rPr>
+                <w:b w:val="0"/>
+              </w:rPr>
+              <w:t>Time</w:t>
+            </w:r>
+            <w:proofErr w:type="spellEnd"/>
           </w:p>
         </w:tc>
         <w:tc>
@@ -3069,7 +3580,21 @@
               <w:rPr>
                 <w:b w:val="0"/>
               </w:rPr>
-              <w:t>0..1</w:t>
+              <w:t>0</w:t>
+            </w:r>
+            <w:proofErr w:type="gramStart"/>
+            <w:r>
+              <w:rPr>
+                <w:b w:val="0"/>
+              </w:rPr>
+              <w:t>..</w:t>
+            </w:r>
+            <w:proofErr w:type="gramEnd"/>
+            <w:r>
+              <w:rPr>
+                <w:b w:val="0"/>
+              </w:rPr>
+              <w:t>1</w:t>
             </w:r>
           </w:p>
         </w:tc>
@@ -3104,7 +3629,21 @@
               <w:rPr>
                 <w:b w:val="0"/>
               </w:rPr>
-              <w:t>Uppdatering innebär ny post som matchar samtliga attribut som är del av en instans unikitet.</w:t>
+              <w:t xml:space="preserve">Uppdatering innebär ny post som matchar samtliga attribut som är del av en instans </w:t>
+            </w:r>
+            <w:proofErr w:type="spellStart"/>
+            <w:r>
+              <w:rPr>
+                <w:b w:val="0"/>
+              </w:rPr>
+              <w:t>unikitet</w:t>
+            </w:r>
+            <w:proofErr w:type="spellEnd"/>
+            <w:r>
+              <w:rPr>
+                <w:b w:val="0"/>
+              </w:rPr>
+              <w:t>.</w:t>
             </w:r>
           </w:p>
         </w:tc>
@@ -3154,8 +3693,16 @@
               <w:rPr>
                 <w:b w:val="0"/>
               </w:rPr>
-              <w:t xml:space="preserve"> via Update</w:t>
-            </w:r>
+              <w:t xml:space="preserve"> via </w:t>
+            </w:r>
+            <w:proofErr w:type="spellStart"/>
+            <w:r>
+              <w:rPr>
+                <w:b w:val="0"/>
+              </w:rPr>
+              <w:t>Update</w:t>
+            </w:r>
+            <w:proofErr w:type="spellEnd"/>
           </w:p>
         </w:tc>
         <w:tc>
@@ -3196,7 +3743,21 @@
               <w:rPr>
                 <w:b w:val="0"/>
               </w:rPr>
-              <w:t>1..1</w:t>
+              <w:t>1</w:t>
+            </w:r>
+            <w:proofErr w:type="gramStart"/>
+            <w:r>
+              <w:rPr>
+                <w:b w:val="0"/>
+              </w:rPr>
+              <w:t>..</w:t>
+            </w:r>
+            <w:proofErr w:type="gramEnd"/>
+            <w:r>
+              <w:rPr>
+                <w:b w:val="0"/>
+              </w:rPr>
+              <w:t>1</w:t>
             </w:r>
           </w:p>
         </w:tc>
@@ -3247,12 +3808,14 @@
                 <w:b w:val="0"/>
               </w:rPr>
             </w:pPr>
+            <w:proofErr w:type="spellStart"/>
             <w:r>
               <w:rPr>
                 <w:b w:val="0"/>
               </w:rPr>
               <w:t>Owner</w:t>
             </w:r>
+            <w:proofErr w:type="spellEnd"/>
           </w:p>
         </w:tc>
         <w:tc>
@@ -3284,14 +3847,36 @@
               <w:rPr>
                 <w:b w:val="0"/>
               </w:rPr>
-              <w:t xml:space="preserve">”update” </w:t>
-            </w:r>
+              <w:t>”</w:t>
+            </w:r>
+            <w:proofErr w:type="spellStart"/>
             <w:r>
               <w:rPr>
                 <w:b w:val="0"/>
               </w:rPr>
-              <w:t>som orsakade notifieringen</w:t>
-            </w:r>
+              <w:t>update</w:t>
+            </w:r>
+            <w:proofErr w:type="spellEnd"/>
+            <w:r>
+              <w:rPr>
+                <w:b w:val="0"/>
+              </w:rPr>
+              <w:t xml:space="preserve">” </w:t>
+            </w:r>
+            <w:r>
+              <w:rPr>
+                <w:b w:val="0"/>
+              </w:rPr>
+              <w:t xml:space="preserve">som orsakade </w:t>
+            </w:r>
+            <w:proofErr w:type="gramStart"/>
+            <w:r>
+              <w:rPr>
+                <w:b w:val="0"/>
+              </w:rPr>
+              <w:t>notifieringen</w:t>
+            </w:r>
+            <w:proofErr w:type="gramEnd"/>
           </w:p>
         </w:tc>
         <w:tc>
@@ -3311,7 +3896,21 @@
               <w:rPr>
                 <w:b w:val="0"/>
               </w:rPr>
-              <w:t>Organisationsnummer (HSA-id) för organisationen. Organisationen är en myndighet eller Inera om uppdateringen togs emot direkt av nationellt index.</w:t>
+              <w:t xml:space="preserve">Organisationsnummer (HSA-id) för organisationen. Organisationen är en myndighet eller </w:t>
+            </w:r>
+            <w:proofErr w:type="spellStart"/>
+            <w:r>
+              <w:rPr>
+                <w:b w:val="0"/>
+              </w:rPr>
+              <w:t>Inera</w:t>
+            </w:r>
+            <w:proofErr w:type="spellEnd"/>
+            <w:r>
+              <w:rPr>
+                <w:b w:val="0"/>
+              </w:rPr>
+              <w:t xml:space="preserve"> om uppdateringen togs emot direkt av nationellt index.</w:t>
             </w:r>
           </w:p>
         </w:tc>
@@ -3332,7 +3931,21 @@
               <w:rPr>
                 <w:b w:val="0"/>
               </w:rPr>
-              <w:t>1..1</w:t>
+              <w:t>1</w:t>
+            </w:r>
+            <w:proofErr w:type="gramStart"/>
+            <w:r>
+              <w:rPr>
+                <w:b w:val="0"/>
+              </w:rPr>
+              <w:t>..</w:t>
+            </w:r>
+            <w:proofErr w:type="gramEnd"/>
+            <w:r>
+              <w:rPr>
+                <w:b w:val="0"/>
+              </w:rPr>
+              <w:t>1</w:t>
             </w:r>
           </w:p>
         </w:tc>
@@ -3353,7 +3966,21 @@
               <w:rPr>
                 <w:b w:val="0"/>
               </w:rPr>
-              <w:t>Syftet är att skapa förutsättningar för att undvika rundgång mellan notifierande parter.</w:t>
+              <w:t xml:space="preserve">Syftet är att skapa förutsättningar för att undvika rundgång mellan </w:t>
+            </w:r>
+            <w:proofErr w:type="gramStart"/>
+            <w:r>
+              <w:rPr>
+                <w:b w:val="0"/>
+              </w:rPr>
+              <w:t>notifierande</w:t>
+            </w:r>
+            <w:proofErr w:type="gramEnd"/>
+            <w:r>
+              <w:rPr>
+                <w:b w:val="0"/>
+              </w:rPr>
+              <w:t xml:space="preserve"> parter.</w:t>
             </w:r>
           </w:p>
         </w:tc>
@@ -3382,7 +4009,7 @@
       <w:r>
         <w:t>Format för Datum</w:t>
       </w:r>
-      <w:bookmarkEnd w:id="8"/>
+      <w:bookmarkEnd w:id="7"/>
     </w:p>
     <w:p>
       <w:r>
@@ -3393,11 +4020,11 @@
       <w:pPr>
         <w:pStyle w:val="Heading2"/>
       </w:pPr>
-      <w:bookmarkStart w:id="9" w:name="_Toc163300889"/>
+      <w:bookmarkStart w:id="8" w:name="_Toc163300889"/>
       <w:r>
         <w:t>Format för tidpunkter</w:t>
       </w:r>
-      <w:bookmarkEnd w:id="9"/>
+      <w:bookmarkEnd w:id="8"/>
     </w:p>
     <w:p>
       <w:r>
@@ -3408,11 +4035,11 @@
       <w:pPr>
         <w:pStyle w:val="Heading2"/>
       </w:pPr>
-      <w:bookmarkStart w:id="10" w:name="_Toc163300890"/>
+      <w:bookmarkStart w:id="9" w:name="_Toc163300890"/>
       <w:r>
         <w:t>Tidszon för tidpunkter</w:t>
       </w:r>
-      <w:bookmarkEnd w:id="10"/>
+      <w:bookmarkEnd w:id="9"/>
     </w:p>
     <w:p>
       <w:r>
@@ -3518,13 +4145,13 @@
       <w:r>
         <w:t xml:space="preserve">transaktionen har </w:t>
       </w:r>
-      <w:bookmarkStart w:id="11" w:name="OLE_LINK7"/>
-      <w:bookmarkStart w:id="12" w:name="OLE_LINK8"/>
+      <w:bookmarkStart w:id="10" w:name="OLE_LINK7"/>
+      <w:bookmarkStart w:id="11" w:name="OLE_LINK8"/>
       <w:r>
         <w:t xml:space="preserve">utförts </w:t>
       </w:r>
+      <w:bookmarkEnd w:id="10"/>
       <w:bookmarkEnd w:id="11"/>
-      <w:bookmarkEnd w:id="12"/>
       <w:r>
         <w:t>enligt uppdraget i frågemeddelandet, men det finns ett meddelande som tjänstekonsumenten måste visa upp för användaren. Exempel på detta kan vara ”XXXXXX”.</w:t>
       </w:r>
@@ -3570,12 +4197,14 @@
       <w:pPr>
         <w:pStyle w:val="Heading1"/>
       </w:pPr>
-      <w:bookmarkStart w:id="13" w:name="_Toc197583299"/>
+      <w:bookmarkStart w:id="12" w:name="_Toc197583299"/>
+      <w:proofErr w:type="spellStart"/>
       <w:r>
         <w:lastRenderedPageBreak/>
         <w:t>ProcessRequest</w:t>
       </w:r>
-      <w:bookmarkEnd w:id="13"/>
+      <w:bookmarkEnd w:id="12"/>
+      <w:proofErr w:type="spellEnd"/>
     </w:p>
     <w:p>
       <w:pPr>
@@ -7112,8 +7741,10 @@
               <w:t xml:space="preserve"> ej finns med i remissen så är remissens </w:t>
             </w:r>
             <w:r>
-              <w:t>sender</w:t>
-            </w:r>
+              <w:t>author</w:t>
+            </w:r>
+            <w:bookmarkStart w:id="13" w:name="_GoBack"/>
+            <w:bookmarkEnd w:id="13"/>
             <w:r>
               <w:t xml:space="preserve"> svarsmottagare.</w:t>
             </w:r>
@@ -8715,6 +9346,7 @@
                 <w:szCs w:val="20"/>
               </w:rPr>
             </w:pPr>
+            <w:proofErr w:type="gramStart"/>
             <w:r>
               <w:rPr>
                 <w:rFonts w:eastAsia="Times New Roman"/>
@@ -8722,8 +9354,49 @@
                 <w:color w:val="auto"/>
                 <w:szCs w:val="20"/>
               </w:rPr>
-              <w:t>unikt frågeställningsid. eRemiss-id#löpnummer</w:t>
-            </w:r>
+              <w:t xml:space="preserve">unikt </w:t>
+            </w:r>
+            <w:proofErr w:type="spellStart"/>
+            <w:r>
+              <w:rPr>
+                <w:rFonts w:eastAsia="Times New Roman"/>
+                <w:noProof w:val="0"/>
+                <w:color w:val="auto"/>
+                <w:szCs w:val="20"/>
+              </w:rPr>
+              <w:t>frågeställningsid</w:t>
+            </w:r>
+            <w:proofErr w:type="spellEnd"/>
+            <w:r>
+              <w:rPr>
+                <w:rFonts w:eastAsia="Times New Roman"/>
+                <w:noProof w:val="0"/>
+                <w:color w:val="auto"/>
+                <w:szCs w:val="20"/>
+              </w:rPr>
+              <w:t>.</w:t>
+            </w:r>
+            <w:proofErr w:type="gramEnd"/>
+            <w:r>
+              <w:rPr>
+                <w:rFonts w:eastAsia="Times New Roman"/>
+                <w:noProof w:val="0"/>
+                <w:color w:val="auto"/>
+                <w:szCs w:val="20"/>
+              </w:rPr>
+              <w:t xml:space="preserve"> </w:t>
+            </w:r>
+            <w:proofErr w:type="spellStart"/>
+            <w:r>
+              <w:rPr>
+                <w:rFonts w:eastAsia="Times New Roman"/>
+                <w:noProof w:val="0"/>
+                <w:color w:val="auto"/>
+                <w:szCs w:val="20"/>
+              </w:rPr>
+              <w:t>eRemiss-id#löpnummer</w:t>
+            </w:r>
+            <w:proofErr w:type="spellEnd"/>
           </w:p>
           <w:p/>
         </w:tc>
@@ -9439,11 +10112,13 @@
       <w:bookmarkEnd w:id="20"/>
       <w:bookmarkEnd w:id="21"/>
       <w:bookmarkEnd w:id="22"/>
+      <w:proofErr w:type="spellStart"/>
       <w:r>
         <w:lastRenderedPageBreak/>
         <w:t>ProcessRequestOutcome</w:t>
       </w:r>
       <w:bookmarkEnd w:id="23"/>
+      <w:proofErr w:type="spellEnd"/>
     </w:p>
     <w:p>
       <w:pPr>
@@ -12500,6 +13175,7 @@
         <w:pStyle w:val="Heading1"/>
       </w:pPr>
       <w:bookmarkStart w:id="24" w:name="_Toc197583301"/>
+      <w:proofErr w:type="spellStart"/>
       <w:r>
         <w:lastRenderedPageBreak/>
         <w:t>ProcessReques</w:t>
@@ -12508,6 +13184,7 @@
         <w:t>tReceivedConfirmation</w:t>
       </w:r>
       <w:bookmarkEnd w:id="24"/>
+      <w:proofErr w:type="spellEnd"/>
     </w:p>
     <w:p>
       <w:pPr>
@@ -13108,6 +13785,7 @@
         <w:pStyle w:val="Heading1"/>
       </w:pPr>
       <w:bookmarkStart w:id="25" w:name="_Toc197583302"/>
+      <w:proofErr w:type="spellStart"/>
       <w:r>
         <w:lastRenderedPageBreak/>
         <w:t>Process</w:t>
@@ -13116,6 +13794,7 @@
         <w:t>RequestForRedirection</w:t>
       </w:r>
       <w:bookmarkEnd w:id="25"/>
+      <w:proofErr w:type="spellEnd"/>
     </w:p>
     <w:p>
       <w:pPr>
@@ -13722,6 +14401,7 @@
         <w:pStyle w:val="Heading1"/>
       </w:pPr>
       <w:bookmarkStart w:id="26" w:name="_Toc197583303"/>
+      <w:proofErr w:type="spellStart"/>
       <w:r>
         <w:lastRenderedPageBreak/>
         <w:t>ProcessRequestFo</w:t>
@@ -13730,6 +14410,7 @@
         <w:t>rAmendments</w:t>
       </w:r>
       <w:bookmarkEnd w:id="26"/>
+      <w:proofErr w:type="spellEnd"/>
     </w:p>
     <w:p>
       <w:pPr>
@@ -14340,11 +15021,13 @@
         <w:pStyle w:val="Heading1"/>
       </w:pPr>
       <w:bookmarkStart w:id="27" w:name="_Toc197583304"/>
+      <w:proofErr w:type="spellStart"/>
       <w:r>
         <w:lastRenderedPageBreak/>
         <w:t>GetRequest</w:t>
       </w:r>
       <w:bookmarkEnd w:id="27"/>
+      <w:proofErr w:type="spellEnd"/>
     </w:p>
     <w:p>
       <w:pPr>
@@ -14966,6 +15649,7 @@
         <w:pStyle w:val="Heading1"/>
       </w:pPr>
       <w:bookmarkStart w:id="28" w:name="_Toc197583305"/>
+      <w:proofErr w:type="spellStart"/>
       <w:r>
         <w:lastRenderedPageBreak/>
         <w:t>GetRe</w:t>
@@ -14977,6 +15661,7 @@
       <w:r>
         <w:t>Activities</w:t>
       </w:r>
+      <w:proofErr w:type="spellEnd"/>
     </w:p>
     <w:p>
       <w:pPr>
@@ -15629,14 +16314,40 @@
         </w:rPr>
         <w:annotationRef/>
       </w:r>
-      <w:r>
-        <w:t>Remissförmedlare är inte</w:t>
-      </w:r>
+      <w:proofErr w:type="spellStart"/>
+      <w:r>
+        <w:t>Remissförmedlare</w:t>
+      </w:r>
+      <w:proofErr w:type="spellEnd"/>
       <w:r>
         <w:t xml:space="preserve"> </w:t>
       </w:r>
-      <w:r>
-        <w:t>med I piloten.</w:t>
+      <w:proofErr w:type="spellStart"/>
+      <w:r>
+        <w:t>är</w:t>
+      </w:r>
+      <w:proofErr w:type="spellEnd"/>
+      <w:r>
+        <w:t xml:space="preserve"> </w:t>
+      </w:r>
+      <w:proofErr w:type="spellStart"/>
+      <w:r>
+        <w:t>inte</w:t>
+      </w:r>
+      <w:proofErr w:type="spellEnd"/>
+      <w:r>
+        <w:t xml:space="preserve"> </w:t>
+      </w:r>
+      <w:r>
+        <w:t xml:space="preserve">med I </w:t>
+      </w:r>
+      <w:proofErr w:type="spellStart"/>
+      <w:r>
+        <w:t>piloten</w:t>
+      </w:r>
+      <w:proofErr w:type="spellEnd"/>
+      <w:r>
+        <w:t>.</w:t>
       </w:r>
     </w:p>
   </w:comment>
@@ -15680,7 +16391,20 @@
         <w:lang w:val="en-US"/>
       </w:rPr>
       <w:tab/>
-      <w:t xml:space="preserve">Sida </w:t>
+    </w:r>
+    <w:proofErr w:type="spellStart"/>
+    <w:r>
+      <w:rPr>
+        <w:lang w:val="en-US"/>
+      </w:rPr>
+      <w:t>Sida</w:t>
+    </w:r>
+    <w:proofErr w:type="spellEnd"/>
+    <w:r>
+      <w:rPr>
+        <w:lang w:val="en-US"/>
+      </w:rPr>
+      <w:t xml:space="preserve"> </w:t>
     </w:r>
     <w:r>
       <w:fldChar w:fldCharType="begin"/>
@@ -15699,7 +16423,7 @@
         <w:noProof/>
         <w:lang w:val="en-US"/>
       </w:rPr>
-      <w:t>2</w:t>
+      <w:t>13</w:t>
     </w:r>
     <w:r>
       <w:fldChar w:fldCharType="end"/>
@@ -15708,7 +16432,21 @@
       <w:rPr>
         <w:lang w:val="en-US"/>
       </w:rPr>
-      <w:t xml:space="preserve"> av </w:t>
+      <w:t xml:space="preserve"> </w:t>
+    </w:r>
+    <w:proofErr w:type="spellStart"/>
+    <w:r>
+      <w:rPr>
+        <w:lang w:val="en-US"/>
+      </w:rPr>
+      <w:t>av</w:t>
+    </w:r>
+    <w:proofErr w:type="spellEnd"/>
+    <w:r>
+      <w:rPr>
+        <w:lang w:val="en-US"/>
+      </w:rPr>
+      <w:t xml:space="preserve"> </w:t>
     </w:r>
     <w:r>
       <w:fldChar w:fldCharType="begin"/>
@@ -15760,7 +16498,20 @@
         <w:lang w:val="en-US"/>
       </w:rPr>
       <w:tab/>
-      <w:t xml:space="preserve">Sida </w:t>
+    </w:r>
+    <w:proofErr w:type="spellStart"/>
+    <w:r>
+      <w:rPr>
+        <w:lang w:val="en-US"/>
+      </w:rPr>
+      <w:t>Sida</w:t>
+    </w:r>
+    <w:proofErr w:type="spellEnd"/>
+    <w:r>
+      <w:rPr>
+        <w:lang w:val="en-US"/>
+      </w:rPr>
+      <w:t xml:space="preserve"> </w:t>
     </w:r>
     <w:r>
       <w:fldChar w:fldCharType="begin"/>
@@ -15788,7 +16539,21 @@
       <w:rPr>
         <w:lang w:val="en-US"/>
       </w:rPr>
-      <w:t xml:space="preserve"> av </w:t>
+      <w:t xml:space="preserve"> </w:t>
+    </w:r>
+    <w:proofErr w:type="spellStart"/>
+    <w:r>
+      <w:rPr>
+        <w:lang w:val="en-US"/>
+      </w:rPr>
+      <w:t>av</w:t>
+    </w:r>
+    <w:proofErr w:type="spellEnd"/>
+    <w:r>
+      <w:rPr>
+        <w:lang w:val="en-US"/>
+      </w:rPr>
+      <w:t xml:space="preserve"> </w:t>
     </w:r>
     <w:r>
       <w:fldChar w:fldCharType="begin"/>
@@ -16131,6 +16896,7 @@
               <w:sz w:val="24"/>
             </w:rPr>
           </w:pPr>
+          <w:proofErr w:type="spellStart"/>
           <w:r>
             <w:rPr>
               <w:b/>
@@ -16138,6 +16904,7 @@
             </w:rPr>
             <w:t>eRemiss</w:t>
           </w:r>
+          <w:proofErr w:type="spellEnd"/>
           <w:r>
             <w:rPr>
               <w:b/>
@@ -16790,7 +17557,7 @@
             <w:rPr>
               <w:noProof/>
             </w:rPr>
-            <w:t>2</w:t>
+            <w:t>13</w:t>
           </w:r>
           <w:r>
             <w:fldChar w:fldCharType="end"/>
@@ -17006,6 +17773,7 @@
               <w:sz w:val="24"/>
             </w:rPr>
           </w:pPr>
+          <w:proofErr w:type="spellStart"/>
           <w:r>
             <w:rPr>
               <w:b/>
@@ -17013,6 +17781,7 @@
             </w:rPr>
             <w:t>eRemiss</w:t>
           </w:r>
+          <w:proofErr w:type="spellEnd"/>
           <w:r>
             <w:rPr>
               <w:b/>
@@ -18283,8 +19052,13 @@
               <w:tab w:val="left" w:pos="32600"/>
             </w:tabs>
           </w:pPr>
+          <w:proofErr w:type="spellStart"/>
           <w:r>
-            <w:t xml:space="preserve">Dok.beteckning </w:t>
+            <w:t>Dok.beteckning</w:t>
+          </w:r>
+          <w:proofErr w:type="spellEnd"/>
+          <w:r>
+            <w:t xml:space="preserve"> </w:t>
           </w:r>
         </w:p>
       </w:tc>
@@ -18557,8 +19331,13 @@
               <w:tab w:val="left" w:pos="32600"/>
             </w:tabs>
           </w:pPr>
+          <w:proofErr w:type="spellStart"/>
           <w:r>
-            <w:t>CeHis Arkitekturledning</w:t>
+            <w:t>CeHis</w:t>
+          </w:r>
+          <w:proofErr w:type="spellEnd"/>
+          <w:r>
+            <w:t xml:space="preserve"> Arkitekturledning</w:t>
           </w:r>
         </w:p>
       </w:tc>
@@ -19189,8 +19968,13 @@
               <w:tab w:val="left" w:pos="32600"/>
             </w:tabs>
           </w:pPr>
+          <w:proofErr w:type="spellStart"/>
           <w:r>
-            <w:t xml:space="preserve">Dok.beteckning </w:t>
+            <w:t>Dok.beteckning</w:t>
+          </w:r>
+          <w:proofErr w:type="spellEnd"/>
+          <w:r>
+            <w:t xml:space="preserve"> </w:t>
           </w:r>
         </w:p>
       </w:tc>
@@ -19463,8 +20247,13 @@
               <w:tab w:val="left" w:pos="32600"/>
             </w:tabs>
           </w:pPr>
+          <w:proofErr w:type="spellStart"/>
           <w:r>
-            <w:t>CeHis Arkitekturledning</w:t>
+            <w:t>CeHis</w:t>
+          </w:r>
+          <w:proofErr w:type="spellEnd"/>
+          <w:r>
+            <w:t xml:space="preserve"> Arkitekturledning</w:t>
           </w:r>
         </w:p>
       </w:tc>
@@ -23776,7 +24565,7 @@
 </file>
 
 <file path=customXml/itemProps1.xml><?xml version="1.0" encoding="utf-8"?>
-<ds:datastoreItem xmlns:ds="http://schemas.openxmlformats.org/officeDocument/2006/customXml" ds:itemID="{7EC2B1A7-F59B-4147-BC2C-3FD118B6B2A9}">
+<ds:datastoreItem xmlns:ds="http://schemas.openxmlformats.org/officeDocument/2006/customXml" ds:itemID="{0EF901E3-EF5B-0A40-941A-05686679C8F4}">
   <ds:schemaRefs>
     <ds:schemaRef ds:uri="http://schemas.openxmlformats.org/officeDocument/2006/bibliography"/>
   </ds:schemaRefs>

</xml_diff>